<commit_message>
Comenzada la memoria del nivel 1
</commit_message>
<xml_diff>
--- a/Practicas/Practica 1 - Documentacion/Practica 1 - Documentacion.docx
+++ b/Practicas/Practica 1 - Documentacion/Practica 1 - Documentacion.docx
@@ -400,6 +400,13 @@
     </w:p>
     <w:sdt>
       <w:sdtPr>
+        <w:rPr>
+          <w:rFonts w:asciiTheme="minorHAnsi" w:eastAsiaTheme="minorHAnsi" w:hAnsiTheme="minorHAnsi" w:cstheme="minorBidi"/>
+          <w:color w:val="595959" w:themeColor="text1" w:themeTint="A6"/>
+          <w:sz w:val="22"/>
+          <w:szCs w:val="22"/>
+          <w:lang w:eastAsia="en-US"/>
+        </w:rPr>
         <w:id w:val="-1283195949"/>
         <w:docPartObj>
           <w:docPartGallery w:val="Table of Contents"/>
@@ -408,13 +415,8 @@
       </w:sdtPr>
       <w:sdtEndPr>
         <w:rPr>
-          <w:rFonts w:asciiTheme="minorHAnsi" w:eastAsiaTheme="minorHAnsi" w:hAnsiTheme="minorHAnsi" w:cstheme="minorBidi"/>
           <w:b/>
           <w:bCs/>
-          <w:color w:val="595959" w:themeColor="text1" w:themeTint="A6"/>
-          <w:sz w:val="22"/>
-          <w:szCs w:val="22"/>
-          <w:lang w:eastAsia="en-US"/>
         </w:rPr>
       </w:sdtEndPr>
       <w:sdtContent>
@@ -1216,7 +1218,251 @@
         <w:jc w:val="both"/>
       </w:pPr>
       <w:r>
-        <w:t>ASDASDASDASD</w:t>
+        <w:t>En este primer nivel nos encontramos en un laboratorio secreto subterráneo donde deberemos matar a todos los enemigos presentes.</w:t>
+      </w:r>
+    </w:p>
+    <w:p>
+      <w:pPr>
+        <w:jc w:val="both"/>
+      </w:pPr>
+      <w:r>
+        <w:t xml:space="preserve">Primero nos centraremos en el diseño del personaje principal y es que nuestro robot Legión, es representado dentro de Unity con el objeto Jugador, el cual usa para poder moverse, el script </w:t>
+      </w:r>
+      <w:proofErr w:type="spellStart"/>
+      <w:r>
+        <w:t>MovimientoJugador</w:t>
+      </w:r>
+      <w:proofErr w:type="spellEnd"/>
+      <w:r>
+        <w:t xml:space="preserve">, que cuando pulsamos las teclas A o D, se moverá a izquierda o derecha respectivamente, así como cuando pulsemos la barra espaciadora, se producirá la acción de salto y cuando pulsemos el </w:t>
+      </w:r>
+      <w:proofErr w:type="spellStart"/>
+      <w:r>
+        <w:t>click</w:t>
+      </w:r>
+      <w:proofErr w:type="spellEnd"/>
+      <w:r>
+        <w:t xml:space="preserve"> izquierdo del ratón comenzará a disparar bolas de plasma. Cabe añadir que, para dotar de física al personaje, se le han añadido los componentes de Unity BoxCollider2D y RigidBody2D y que también el script posee varias variables serializadas como el poder de salto la velocidad y la capa en la que se muestra al personaje, que podrán ser modificadas en caso de necesidad. </w:t>
+      </w:r>
+    </w:p>
+    <w:p>
+      <w:pPr>
+        <w:jc w:val="both"/>
+      </w:pPr>
+      <w:r>
+        <w:t xml:space="preserve">Si volvemos a la acción de disparo, esta es gestionada por el script </w:t>
+      </w:r>
+      <w:proofErr w:type="spellStart"/>
+      <w:r>
+        <w:t>AtaqueJugador</w:t>
+      </w:r>
+      <w:proofErr w:type="spellEnd"/>
+      <w:r>
+        <w:t>, el cual tiene varias variables serializadas como el tiempo que debe de pasar entre cada disparo, el punto desde el cual se produce el disparo, un array de</w:t>
+      </w:r>
+      <w:r>
+        <w:t xml:space="preserve"> objetos de tipo Proyectil, que veremos más adelante, y por último, el sonido de disparo. Este script para la creación de los disparos hace uso de la técnica denominada </w:t>
+      </w:r>
+      <w:proofErr w:type="spellStart"/>
+      <w:r>
+        <w:t>Object</w:t>
+      </w:r>
+      <w:proofErr w:type="spellEnd"/>
+      <w:r>
+        <w:t xml:space="preserve"> </w:t>
+      </w:r>
+      <w:proofErr w:type="spellStart"/>
+      <w:r>
+        <w:t>Pooling</w:t>
+      </w:r>
+      <w:proofErr w:type="spellEnd"/>
+      <w:r>
+        <w:t xml:space="preserve">, la cual consiste en crear un array de objetos para nuestros disparos, en este caso del tipo </w:t>
+      </w:r>
+      <w:r>
+        <w:t>Proyectil</w:t>
+      </w:r>
+      <w:r>
+        <w:t>, a continuación, se crea un punto desde el cuál se va a disparar, que ha de coincidir con la animación de disparo de nuestro personaje, y vamos recorriendo dicho array para en cada ejecución “devolver” un proyectil que se encuentre disponible dentro de los tiempos de enfriamiento entre cada acción de disparo. Con esta técnica nos evitamos tener que estar creando</w:t>
+      </w:r>
+      <w:r>
+        <w:t xml:space="preserve"> </w:t>
+      </w:r>
+      <w:r>
+        <w:t>y destruyendo</w:t>
+      </w:r>
+      <w:r>
+        <w:t xml:space="preserve"> instancias del objeto proyectil cada vez que el jugador quiera disparar </w:t>
+      </w:r>
+      <w:r>
+        <w:t>y,</w:t>
+      </w:r>
+      <w:r>
+        <w:t xml:space="preserve"> por tanto, disminuimos significativamente el uso de recursos del juego y aumentamos su eficiencia al ejecutarse.</w:t>
+      </w:r>
+    </w:p>
+    <w:p>
+      <w:pPr>
+        <w:jc w:val="both"/>
+      </w:pPr>
+      <w:r>
+        <w:t>El script Proyectil, se encarga de definir el comportamiento de cada disparo cuando colisiona con otro objeto gracias al método, OnCollisionEnter2D</w:t>
+      </w:r>
+      <w:r>
+        <w:t xml:space="preserve"> que s</w:t>
+      </w:r>
+      <w:r>
+        <w:t xml:space="preserve">e llama cuando el proyectil entra en contacto con otro Collider2D. Establece la </w:t>
+      </w:r>
+      <w:r>
+        <w:t>variable golpeado</w:t>
+      </w:r>
+      <w:r>
+        <w:t xml:space="preserve"> en true para evitar que el proyectil cause más daño</w:t>
+      </w:r>
+      <w:r>
+        <w:t>,</w:t>
+      </w:r>
+      <w:r>
+        <w:t xml:space="preserve"> </w:t>
+      </w:r>
+      <w:r>
+        <w:t>d</w:t>
+      </w:r>
+      <w:r>
+        <w:t xml:space="preserve">esactiva el </w:t>
+      </w:r>
+      <w:proofErr w:type="spellStart"/>
+      <w:r>
+        <w:t>collider</w:t>
+      </w:r>
+      <w:proofErr w:type="spellEnd"/>
+      <w:r>
+        <w:t xml:space="preserve"> del proyectil y reproduce una animación de explosión a través del </w:t>
+      </w:r>
+      <w:proofErr w:type="spellStart"/>
+      <w:r>
+        <w:t>Animator</w:t>
+      </w:r>
+      <w:proofErr w:type="spellEnd"/>
+      <w:r>
+        <w:t>. Si el objeto con el que colisiona tiene la etiqueta "</w:t>
+      </w:r>
+      <w:proofErr w:type="spellStart"/>
+      <w:r>
+        <w:t>Enemy</w:t>
+      </w:r>
+      <w:proofErr w:type="spellEnd"/>
+      <w:r>
+        <w:t xml:space="preserve">", reduce su salud llamando al método </w:t>
+      </w:r>
+      <w:proofErr w:type="spellStart"/>
+      <w:r>
+        <w:rPr>
+          <w:rStyle w:val="CdigoHTML"/>
+          <w:rFonts w:asciiTheme="minorHAnsi" w:eastAsiaTheme="minorHAnsi" w:hAnsiTheme="minorHAnsi" w:cstheme="minorHAnsi"/>
+          <w:sz w:val="22"/>
+          <w:szCs w:val="22"/>
+        </w:rPr>
+        <w:t>TakeDamage</w:t>
+      </w:r>
+      <w:proofErr w:type="spellEnd"/>
+      <w:r>
+        <w:rPr>
+          <w:rStyle w:val="CdigoHTML"/>
+          <w:rFonts w:asciiTheme="minorHAnsi" w:eastAsiaTheme="minorHAnsi" w:hAnsiTheme="minorHAnsi" w:cstheme="minorHAnsi"/>
+          <w:sz w:val="22"/>
+          <w:szCs w:val="22"/>
+        </w:rPr>
+        <w:t>()</w:t>
+      </w:r>
+      <w:r>
+        <w:t xml:space="preserve"> del componente </w:t>
+      </w:r>
+      <w:proofErr w:type="spellStart"/>
+      <w:r>
+        <w:rPr>
+          <w:rStyle w:val="CdigoHTML"/>
+          <w:rFonts w:asciiTheme="minorHAnsi" w:eastAsiaTheme="minorHAnsi" w:hAnsiTheme="minorHAnsi" w:cstheme="minorHAnsi"/>
+          <w:sz w:val="22"/>
+          <w:szCs w:val="22"/>
+        </w:rPr>
+        <w:t>Health</w:t>
+      </w:r>
+      <w:proofErr w:type="spellEnd"/>
+      <w:r>
+        <w:t xml:space="preserve"> del objeto colisionado</w:t>
+      </w:r>
+      <w:r>
+        <w:t xml:space="preserve">. También dentro del método </w:t>
+      </w:r>
+      <w:proofErr w:type="spellStart"/>
+      <w:r>
+        <w:t>update</w:t>
+      </w:r>
+      <w:proofErr w:type="spellEnd"/>
+      <w:r>
+        <w:t>, s</w:t>
+      </w:r>
+      <w:r>
+        <w:t xml:space="preserve">i el proyectil ha golpeado algo, simplemente retorna y no hace nada más. Si no ha golpeado nada, mueve el proyectil en la dirección establecida multiplicando la velocidad por el tiempo transcurrido desde el último fotograma. </w:t>
+      </w:r>
+      <w:r>
+        <w:t>Por último,</w:t>
+      </w:r>
+      <w:r>
+        <w:t xml:space="preserve"> lleva un seguimiento del tiempo de vida del proyectil y si supera cierto límite (5 segundos en este caso), desactiva el </w:t>
+      </w:r>
+      <w:proofErr w:type="spellStart"/>
+      <w:r>
+        <w:t>GameObject</w:t>
+      </w:r>
+      <w:proofErr w:type="spellEnd"/>
+      <w:r>
+        <w:t xml:space="preserve"> del proyectil.</w:t>
+      </w:r>
+    </w:p>
+    <w:p>
+      <w:pPr>
+        <w:jc w:val="both"/>
+      </w:pPr>
+      <w:r>
+        <w:t xml:space="preserve">En cuanto </w:t>
+      </w:r>
+      <w:r>
+        <w:t>a su</w:t>
+      </w:r>
+      <w:r>
+        <w:t xml:space="preserve"> implementación</w:t>
+      </w:r>
+      <w:r>
+        <w:t>,</w:t>
+      </w:r>
+      <w:r>
+        <w:t xml:space="preserve"> se ha optado por diseñar a mano la estructura del mismo, partimos de una primera habitación en la que se nos presentan trampas que deberemos de sortear y el primer enemigo a batir, el </w:t>
+      </w:r>
+      <w:r>
+        <w:t>cual</w:t>
+      </w:r>
+      <w:r>
+        <w:t xml:space="preserve"> tiene implementado un algoritmo A* para el seguimiento de caminos, que en este caso su objetivo es perseguir al jugador hasta acabar con él. Dicho algoritmo se ha utilizado con la ayuda de la librería </w:t>
+      </w:r>
+      <w:proofErr w:type="spellStart"/>
+      <w:r>
+        <w:t>astarpathfindingproyect</w:t>
+      </w:r>
+      <w:proofErr w:type="spellEnd"/>
+      <w:r>
+        <w:t>, la cuál nos ofrece la posibilidad de dar esta cualidad a nuestros objetos del juego de manera sencilla, simplemente añadiendo varios script</w:t>
+      </w:r>
+      <w:r>
+        <w:t>s</w:t>
+      </w:r>
+      <w:r>
+        <w:t xml:space="preserve"> al mismo y configurando el comportamiento, alcance</w:t>
+      </w:r>
+      <w:r>
+        <w:t xml:space="preserve"> y velocidad de seguimiento.</w:t>
       </w:r>
     </w:p>
     <w:p>
@@ -1245,6 +1491,7 @@
       </w:pPr>
       <w:bookmarkStart w:id="4" w:name="_Toc165123829"/>
       <w:r>
+        <w:lastRenderedPageBreak/>
         <w:t>PANTALLA DE PUNTUACIÓN</w:t>
       </w:r>
       <w:bookmarkEnd w:id="4"/>
@@ -1427,7 +1674,9 @@
           <w:numId w:val="6"/>
         </w:numPr>
         <w:rPr>
-          <w:color w:val="auto"/>
+          <w:rStyle w:val="Hipervnculo"/>
+          <w:color w:val="auto"/>
+          <w:u w:val="none"/>
         </w:rPr>
       </w:pPr>
       <w:proofErr w:type="spellStart"/>
@@ -1470,9 +1719,10 @@
           <w:ilvl w:val="0"/>
           <w:numId w:val="6"/>
         </w:numPr>
-        <w:jc w:val="both"/>
-        <w:rPr>
-          <w:color w:val="auto"/>
+        <w:rPr>
+          <w:rStyle w:val="Hipervnculo"/>
+          <w:color w:val="auto"/>
+          <w:u w:val="none"/>
         </w:rPr>
       </w:pPr>
       <w:r>
@@ -1481,6 +1731,123 @@
           <w:bCs/>
           <w:color w:val="auto"/>
         </w:rPr>
+        <w:t>Animaciones nivel 1:</w:t>
+      </w:r>
+      <w:r>
+        <w:rPr>
+          <w:rStyle w:val="Hipervnculo"/>
+          <w:color w:val="auto"/>
+          <w:u w:val="none"/>
+        </w:rPr>
+        <w:t xml:space="preserve"> </w:t>
+      </w:r>
+      <w:hyperlink r:id="rId18" w:history="1">
+        <w:r>
+          <w:rPr>
+            <w:rStyle w:val="Hipervnculo"/>
+          </w:rPr>
+          <w:t>https://creativekind.itch.io/nightborne-warrior</w:t>
+        </w:r>
+      </w:hyperlink>
+      <w:r>
+        <w:rPr>
+          <w:rStyle w:val="Hipervnculo"/>
+          <w:color w:val="auto"/>
+          <w:u w:val="none"/>
+        </w:rPr>
+        <w:t xml:space="preserve">, </w:t>
+      </w:r>
+      <w:hyperlink r:id="rId19" w:history="1">
+        <w:r>
+          <w:rPr>
+            <w:rStyle w:val="Hipervnculo"/>
+          </w:rPr>
+          <w:t>https://clembod.itch.io/bringer-of-death-free</w:t>
+        </w:r>
+      </w:hyperlink>
+      <w:r>
+        <w:rPr>
+          <w:rStyle w:val="Hipervnculo"/>
+          <w:color w:val="auto"/>
+          <w:u w:val="none"/>
+        </w:rPr>
+        <w:t xml:space="preserve">, </w:t>
+      </w:r>
+      <w:hyperlink r:id="rId20" w:history="1">
+        <w:r>
+          <w:rPr>
+            <w:rStyle w:val="Hipervnculo"/>
+          </w:rPr>
+          <w:t>https://wuhuli.itch.io/robot-sprite-brawlbot</w:t>
+        </w:r>
+      </w:hyperlink>
+      <w:r>
+        <w:rPr>
+          <w:rStyle w:val="Hipervnculo"/>
+          <w:color w:val="auto"/>
+          <w:u w:val="none"/>
+        </w:rPr>
+        <w:t xml:space="preserve"> </w:t>
+      </w:r>
+    </w:p>
+    <w:p>
+      <w:pPr>
+        <w:pStyle w:val="Prrafodelista"/>
+        <w:numPr>
+          <w:ilvl w:val="0"/>
+          <w:numId w:val="6"/>
+        </w:numPr>
+        <w:rPr>
+          <w:color w:val="auto"/>
+        </w:rPr>
+      </w:pPr>
+      <w:r>
+        <w:rPr>
+          <w:b/>
+          <w:bCs/>
+          <w:color w:val="auto"/>
+        </w:rPr>
+        <w:t>Música nivel 1:</w:t>
+      </w:r>
+      <w:r>
+        <w:rPr>
+          <w:color w:val="auto"/>
+        </w:rPr>
+        <w:t xml:space="preserve"> </w:t>
+      </w:r>
+      <w:hyperlink r:id="rId21" w:history="1">
+        <w:r>
+          <w:rPr>
+            <w:rStyle w:val="Hipervnculo"/>
+          </w:rPr>
+          <w:t>https://pixabay.com/es/music/construir-escenas-dark-sci-fi-cyberpunk-112399/</w:t>
+        </w:r>
+      </w:hyperlink>
+      <w:r>
+        <w:rPr>
+          <w:color w:val="auto"/>
+        </w:rPr>
+        <w:t xml:space="preserve"> </w:t>
+      </w:r>
+    </w:p>
+    <w:p>
+      <w:pPr>
+        <w:pStyle w:val="Prrafodelista"/>
+        <w:numPr>
+          <w:ilvl w:val="0"/>
+          <w:numId w:val="6"/>
+        </w:numPr>
+        <w:jc w:val="both"/>
+        <w:rPr>
+          <w:color w:val="auto"/>
+        </w:rPr>
+      </w:pPr>
+      <w:r>
+        <w:rPr>
+          <w:b/>
+          <w:bCs/>
+          <w:color w:val="auto"/>
+        </w:rPr>
         <w:t>Tema principal:</w:t>
       </w:r>
       <w:r>
@@ -1489,7 +1856,7 @@
         </w:rPr>
         <w:t xml:space="preserve"> </w:t>
       </w:r>
-      <w:hyperlink r:id="rId18" w:history="1">
+      <w:hyperlink r:id="rId22" w:history="1">
         <w:r>
           <w:rPr>
             <w:rStyle w:val="Hipervnculo"/>
@@ -1507,7 +1874,9 @@
         </w:numPr>
         <w:jc w:val="both"/>
         <w:rPr>
-          <w:color w:val="auto"/>
+          <w:rStyle w:val="Hipervnculo"/>
+          <w:color w:val="auto"/>
+          <w:u w:val="none"/>
         </w:rPr>
       </w:pPr>
       <w:proofErr w:type="spellStart"/>
@@ -1534,7 +1903,7 @@
         </w:rPr>
         <w:t xml:space="preserve"> </w:t>
       </w:r>
-      <w:hyperlink r:id="rId19" w:history="1">
+      <w:hyperlink r:id="rId23" w:history="1">
         <w:r>
           <w:rPr>
             <w:rStyle w:val="Hipervnculo"/>
@@ -1550,11 +1919,52 @@
           <w:ilvl w:val="0"/>
           <w:numId w:val="6"/>
         </w:numPr>
-        <w:jc w:val="both"/>
-        <w:rPr>
-          <w:color w:val="auto"/>
-        </w:rPr>
-      </w:pPr>
+        <w:rPr>
+          <w:color w:val="auto"/>
+        </w:rPr>
+      </w:pPr>
+      <w:r>
+        <w:rPr>
+          <w:b/>
+          <w:bCs/>
+          <w:color w:val="auto"/>
+        </w:rPr>
+        <w:t>Efectos de sonido nivel 1 y 2:</w:t>
+      </w:r>
+      <w:r>
+        <w:rPr>
+          <w:color w:val="auto"/>
+        </w:rPr>
+        <w:t xml:space="preserve"> </w:t>
+      </w:r>
+      <w:hyperlink r:id="rId24" w:history="1">
+        <w:r>
+          <w:rPr>
+            <w:rStyle w:val="Hipervnculo"/>
+          </w:rPr>
+          <w:t>https://pixabay.com/es/sound-effects/</w:t>
+        </w:r>
+      </w:hyperlink>
+      <w:r>
+        <w:rPr>
+          <w:color w:val="auto"/>
+        </w:rPr>
+        <w:t xml:space="preserve">, </w:t>
+      </w:r>
+      <w:hyperlink r:id="rId25" w:history="1">
+        <w:r>
+          <w:rPr>
+            <w:rStyle w:val="Hipervnculo"/>
+          </w:rPr>
+          <w:t>https://www.mediafire.com/file/wszdta62jwdgyru/Audio.zip/file</w:t>
+        </w:r>
+      </w:hyperlink>
+      <w:r>
+        <w:rPr>
+          <w:color w:val="auto"/>
+        </w:rPr>
+        <w:t xml:space="preserve"> </w:t>
+      </w:r>
     </w:p>
     <w:p>
       <w:pPr>
@@ -3354,6 +3764,19 @@
       <w:spacing w:after="100"/>
     </w:pPr>
   </w:style>
+  <w:style w:type="character" w:styleId="CdigoHTML">
+    <w:name w:val="HTML Code"/>
+    <w:basedOn w:val="Fuentedeprrafopredeter"/>
+    <w:uiPriority w:val="99"/>
+    <w:semiHidden/>
+    <w:unhideWhenUsed/>
+    <w:rsid w:val="00DA35F4"/>
+    <w:rPr>
+      <w:rFonts w:ascii="Courier New" w:eastAsia="Times New Roman" w:hAnsi="Courier New" w:cs="Courier New"/>
+      <w:sz w:val="20"/>
+      <w:szCs w:val="20"/>
+    </w:rPr>
+  </w:style>
 </w:styles>
 </file>
 
@@ -3559,10 +3982,6 @@
 </file>
 
 <file path=customXml/item1.xml><?xml version="1.0" encoding="utf-8"?>
-<b:Sources xmlns:b="http://schemas.openxmlformats.org/officeDocument/2006/bibliography" xmlns="http://schemas.openxmlformats.org/officeDocument/2006/bibliography" SelectedStyle="\TURABIAN.XSL" StyleName="Turabian" Version="6"/>
-</file>
-
-<file path=customXml/item2.xml><?xml version="1.0" encoding="utf-8"?>
 <ct:contentTypeSchema xmlns:ct="http://schemas.microsoft.com/office/2006/metadata/contentType" xmlns:ma="http://schemas.microsoft.com/office/2006/metadata/properties/metaAttributes" ct:_="" ma:_="" ma:contentTypeName="Document" ma:contentTypeID="0x01010079F111ED35F8CC479449609E8A0923A6" ma:contentTypeVersion="12" ma:contentTypeDescription="Create a new document." ma:contentTypeScope="" ma:versionID="426e97fa315356fffbdcd9876fe988c2">
   <xsd:schema xmlns:xsd="http://www.w3.org/2001/XMLSchema" xmlns:xs="http://www.w3.org/2001/XMLSchema" xmlns:p="http://schemas.microsoft.com/office/2006/metadata/properties" xmlns:ns2="71af3243-3dd4-4a8d-8c0d-dd76da1f02a5" xmlns:ns3="16c05727-aa75-4e4a-9b5f-8a80a1165891" targetNamespace="http://schemas.microsoft.com/office/2006/metadata/properties" ma:root="true" ma:fieldsID="14b8f0def80e6d70ce3def20c90759ae" ns2:_="" ns3:_="">
     <xsd:import namespace="71af3243-3dd4-4a8d-8c0d-dd76da1f02a5"/>
@@ -3783,7 +4202,20 @@
 </ct:contentTypeSchema>
 </file>
 
+<file path=customXml/item2.xml><?xml version="1.0" encoding="utf-8"?>
+<b:Sources xmlns:b="http://schemas.openxmlformats.org/officeDocument/2006/bibliography" xmlns="http://schemas.openxmlformats.org/officeDocument/2006/bibliography" SelectedStyle="\TURABIAN.XSL" StyleName="Turabian" Version="6"/>
+</file>
+
 <file path=customXml/item3.xml><?xml version="1.0" encoding="utf-8"?>
+<p:properties xmlns:p="http://schemas.microsoft.com/office/2006/metadata/properties" xmlns:xsi="http://www.w3.org/2001/XMLSchema-instance" xmlns:pc="http://schemas.microsoft.com/office/infopath/2007/PartnerControls">
+  <documentManagement>
+    <Status xmlns="71af3243-3dd4-4a8d-8c0d-dd76da1f02a5">Not started</Status>
+    <MediaServiceKeyPoints xmlns="71af3243-3dd4-4a8d-8c0d-dd76da1f02a5" xsi:nil="true"/>
+  </documentManagement>
+</p:properties>
+</file>
+
+<file path=customXml/item4.xml><?xml version="1.0" encoding="utf-8"?>
 <?mso-contentType ?>
 <FormTemplates xmlns="http://schemas.microsoft.com/sharepoint/v3/contenttype/forms">
   <Display>DocumentLibraryForm</Display>
@@ -3792,24 +4224,7 @@
 </FormTemplates>
 </file>
 
-<file path=customXml/item4.xml><?xml version="1.0" encoding="utf-8"?>
-<p:properties xmlns:p="http://schemas.microsoft.com/office/2006/metadata/properties" xmlns:xsi="http://www.w3.org/2001/XMLSchema-instance" xmlns:pc="http://schemas.microsoft.com/office/infopath/2007/PartnerControls">
-  <documentManagement>
-    <Status xmlns="71af3243-3dd4-4a8d-8c0d-dd76da1f02a5">Not started</Status>
-    <MediaServiceKeyPoints xmlns="71af3243-3dd4-4a8d-8c0d-dd76da1f02a5" xsi:nil="true"/>
-  </documentManagement>
-</p:properties>
-</file>
-
 <file path=customXml/itemProps1.xml><?xml version="1.0" encoding="utf-8"?>
-<ds:datastoreItem xmlns:ds="http://schemas.openxmlformats.org/officeDocument/2006/customXml" ds:itemID="{DDFD2183-E5C6-41AB-B475-FEC325927D60}">
-  <ds:schemaRefs>
-    <ds:schemaRef ds:uri="http://schemas.openxmlformats.org/officeDocument/2006/bibliography"/>
-  </ds:schemaRefs>
-</ds:datastoreItem>
-</file>
-
-<file path=customXml/itemProps2.xml><?xml version="1.0" encoding="utf-8"?>
 <ds:datastoreItem xmlns:ds="http://schemas.openxmlformats.org/officeDocument/2006/customXml" ds:itemID="{C9086043-D45D-406A-9F14-16186BC2F35B}">
   <ds:schemaRefs>
     <ds:schemaRef ds:uri="http://schemas.microsoft.com/office/2006/metadata/contentType"/>
@@ -3828,15 +4243,15 @@
 </ds:datastoreItem>
 </file>
 
-<file path=customXml/itemProps3.xml><?xml version="1.0" encoding="utf-8"?>
-<ds:datastoreItem xmlns:ds="http://schemas.openxmlformats.org/officeDocument/2006/customXml" ds:itemID="{444753A9-7506-4DF0-8436-029231F1843F}">
+<file path=customXml/itemProps2.xml><?xml version="1.0" encoding="utf-8"?>
+<ds:datastoreItem xmlns:ds="http://schemas.openxmlformats.org/officeDocument/2006/customXml" ds:itemID="{DDFD2183-E5C6-41AB-B475-FEC325927D60}">
   <ds:schemaRefs>
-    <ds:schemaRef ds:uri="http://schemas.microsoft.com/sharepoint/v3/contenttype/forms"/>
+    <ds:schemaRef ds:uri="http://schemas.openxmlformats.org/officeDocument/2006/bibliography"/>
   </ds:schemaRefs>
 </ds:datastoreItem>
 </file>
 
-<file path=customXml/itemProps4.xml><?xml version="1.0" encoding="utf-8"?>
+<file path=customXml/itemProps3.xml><?xml version="1.0" encoding="utf-8"?>
 <ds:datastoreItem xmlns:ds="http://schemas.openxmlformats.org/officeDocument/2006/customXml" ds:itemID="{9635B084-AF06-459E-9FF3-A8531B9F619E}">
   <ds:schemaRefs>
     <ds:schemaRef ds:uri="http://schemas.microsoft.com/office/2006/metadata/properties"/>
@@ -3844,4 +4259,12 @@
     <ds:schemaRef ds:uri="71af3243-3dd4-4a8d-8c0d-dd76da1f02a5"/>
   </ds:schemaRefs>
 </ds:datastoreItem>
+</file>
+
+<file path=customXml/itemProps4.xml><?xml version="1.0" encoding="utf-8"?>
+<ds:datastoreItem xmlns:ds="http://schemas.openxmlformats.org/officeDocument/2006/customXml" ds:itemID="{444753A9-7506-4DF0-8436-029231F1843F}">
+  <ds:schemaRefs>
+    <ds:schemaRef ds:uri="http://schemas.microsoft.com/sharepoint/v3/contenttype/forms"/>
+  </ds:schemaRefs>
+</ds:datastoreItem>
 </file>
</xml_diff>

<commit_message>
Añadida documentacion nivel 1
</commit_message>
<xml_diff>
--- a/Practicas/Practica 1 - Documentacion/Practica 1 - Documentacion.docx
+++ b/Practicas/Practica 1 - Documentacion/Practica 1 - Documentacion.docx
@@ -1,6 +1,6 @@
 
 <file path=word/document.xml><?xml version="1.0" encoding="utf-8"?>
-<w:document xmlns:wpc="http://schemas.microsoft.com/office/word/2010/wordprocessingCanvas" xmlns:cx="http://schemas.microsoft.com/office/drawing/2014/chartex" xmlns:cx1="http://schemas.microsoft.com/office/drawing/2015/9/8/chartex" xmlns:cx2="http://schemas.microsoft.com/office/drawing/2015/10/21/chartex" xmlns:cx3="http://schemas.microsoft.com/office/drawing/2016/5/9/chartex" xmlns:cx4="http://schemas.microsoft.com/office/drawing/2016/5/10/chartex" xmlns:cx5="http://schemas.microsoft.com/office/drawing/2016/5/11/chartex" xmlns:cx6="http://schemas.microsoft.com/office/drawing/2016/5/12/chartex" xmlns:cx7="http://schemas.microsoft.com/office/drawing/2016/5/13/chartex" xmlns:cx8="http://schemas.microsoft.com/office/drawing/2016/5/14/chartex" xmlns:mc="http://schemas.openxmlformats.org/markup-compatibility/2006" xmlns:aink="http://schemas.microsoft.com/office/drawing/2016/ink" xmlns:am3d="http://schemas.microsoft.com/office/drawing/2017/model3d" xmlns:o="urn:schemas-microsoft-com:office:office" xmlns:oel="http://schemas.microsoft.com/office/2019/extlst" xmlns:r="http://schemas.openxmlformats.org/officeDocument/2006/relationships" xmlns:m="http://schemas.openxmlformats.org/officeDocument/2006/math" xmlns:v="urn:schemas-microsoft-com:vml" xmlns:wp14="http://schemas.microsoft.com/office/word/2010/wordprocessingDrawing" xmlns:wp="http://schemas.openxmlformats.org/drawingml/2006/wordprocessingDrawing" xmlns:w10="urn:schemas-microsoft-com:office:word" xmlns:w="http://schemas.openxmlformats.org/wordprocessingml/2006/main" xmlns:w14="http://schemas.microsoft.com/office/word/2010/wordml" xmlns:w15="http://schemas.microsoft.com/office/word/2012/wordml" xmlns:w16cex="http://schemas.microsoft.com/office/word/2018/wordml/cex" xmlns:w16cid="http://schemas.microsoft.com/office/word/2016/wordml/cid" xmlns:w16="http://schemas.microsoft.com/office/word/2018/wordml" xmlns:w16sdtdh="http://schemas.microsoft.com/office/word/2020/wordml/sdtdatahash" xmlns:w16se="http://schemas.microsoft.com/office/word/2015/wordml/symex" xmlns:wpg="http://schemas.microsoft.com/office/word/2010/wordprocessingGroup" xmlns:wpi="http://schemas.microsoft.com/office/word/2010/wordprocessingInk" xmlns:wne="http://schemas.microsoft.com/office/word/2006/wordml" xmlns:wps="http://schemas.microsoft.com/office/word/2010/wordprocessingShape" mc:Ignorable="w14 w15 w16se w16cid w16 w16cex w16sdtdh wp14">
+<w:document xmlns:wpc="http://schemas.microsoft.com/office/word/2010/wordprocessingCanvas" xmlns:cx="http://schemas.microsoft.com/office/drawing/2014/chartex" xmlns:cx1="http://schemas.microsoft.com/office/drawing/2015/9/8/chartex" xmlns:cx2="http://schemas.microsoft.com/office/drawing/2015/10/21/chartex" xmlns:cx3="http://schemas.microsoft.com/office/drawing/2016/5/9/chartex" xmlns:cx4="http://schemas.microsoft.com/office/drawing/2016/5/10/chartex" xmlns:cx5="http://schemas.microsoft.com/office/drawing/2016/5/11/chartex" xmlns:cx6="http://schemas.microsoft.com/office/drawing/2016/5/12/chartex" xmlns:cx7="http://schemas.microsoft.com/office/drawing/2016/5/13/chartex" xmlns:cx8="http://schemas.microsoft.com/office/drawing/2016/5/14/chartex" xmlns:mc="http://schemas.openxmlformats.org/markup-compatibility/2006" xmlns:aink="http://schemas.microsoft.com/office/drawing/2016/ink" xmlns:am3d="http://schemas.microsoft.com/office/drawing/2017/model3d" xmlns:o="urn:schemas-microsoft-com:office:office" xmlns:oel="http://schemas.microsoft.com/office/2019/extlst" xmlns:r="http://schemas.openxmlformats.org/officeDocument/2006/relationships" xmlns:m="http://schemas.openxmlformats.org/officeDocument/2006/math" xmlns:v="urn:schemas-microsoft-com:vml" xmlns:wp14="http://schemas.microsoft.com/office/word/2010/wordprocessingDrawing" xmlns:wp="http://schemas.openxmlformats.org/drawingml/2006/wordprocessingDrawing" xmlns:w10="urn:schemas-microsoft-com:office:word" xmlns:w="http://schemas.openxmlformats.org/wordprocessingml/2006/main" xmlns:w14="http://schemas.microsoft.com/office/word/2010/wordml" xmlns:w15="http://schemas.microsoft.com/office/word/2012/wordml" xmlns:w16cex="http://schemas.microsoft.com/office/word/2018/wordml/cex" xmlns:w16cid="http://schemas.microsoft.com/office/word/2016/wordml/cid" xmlns:w16="http://schemas.microsoft.com/office/word/2018/wordml" xmlns:w16du="http://schemas.microsoft.com/office/word/2023/wordml/word16du" xmlns:w16sdtdh="http://schemas.microsoft.com/office/word/2020/wordml/sdtdatahash" xmlns:w16se="http://schemas.microsoft.com/office/word/2015/wordml/symex" xmlns:wpg="http://schemas.microsoft.com/office/word/2010/wordprocessingGroup" xmlns:wpi="http://schemas.microsoft.com/office/word/2010/wordprocessingInk" xmlns:wne="http://schemas.microsoft.com/office/word/2006/wordml" xmlns:wps="http://schemas.microsoft.com/office/word/2010/wordprocessingShape" mc:Ignorable="w14 w15 w16se w16cid w16 w16cex w16sdtdh w16du wp14">
   <w:body>
     <w:p>
       <w:pPr>
@@ -1126,61 +1126,25 @@
         <w:rPr>
           <w:color w:val="auto"/>
         </w:rPr>
-        <w:t xml:space="preserve">teel </w:t>
-      </w:r>
-      <w:proofErr w:type="spellStart"/>
+        <w:t>teel Justice</w:t>
+      </w:r>
       <w:r>
         <w:rPr>
           <w:color w:val="auto"/>
         </w:rPr>
-        <w:t>Justice</w:t>
-      </w:r>
-      <w:proofErr w:type="spellEnd"/>
+        <w:t xml:space="preserve"> es un videojuego en 2D basado en la jugabilidad de juegos</w:t>
+      </w:r>
       <w:r>
         <w:rPr>
           <w:color w:val="auto"/>
         </w:rPr>
-        <w:t xml:space="preserve"> es un videojuego en 2D basado en la jugabilidad de juegos</w:t>
+        <w:t xml:space="preserve"> retro como pueden ser Megaman, Metal Slug o Contra</w:t>
       </w:r>
       <w:r>
         <w:rPr>
           <w:color w:val="auto"/>
         </w:rPr>
-        <w:t xml:space="preserve"> retro como pueden ser </w:t>
-      </w:r>
-      <w:proofErr w:type="spellStart"/>
-      <w:r>
-        <w:rPr>
-          <w:color w:val="auto"/>
-        </w:rPr>
-        <w:t>Megaman</w:t>
-      </w:r>
-      <w:proofErr w:type="spellEnd"/>
-      <w:r>
-        <w:rPr>
-          <w:color w:val="auto"/>
-        </w:rPr>
-        <w:t>, Metal Slug o Contra</w:t>
-      </w:r>
-      <w:r>
-        <w:rPr>
-          <w:color w:val="auto"/>
-        </w:rPr>
-        <w:t xml:space="preserve">. El contexto en el que se desarrolla es aquel del de una sociedad futurista con tintes </w:t>
-      </w:r>
-      <w:proofErr w:type="spellStart"/>
-      <w:r>
-        <w:rPr>
-          <w:color w:val="auto"/>
-        </w:rPr>
-        <w:t>cyberpunk</w:t>
-      </w:r>
-      <w:proofErr w:type="spellEnd"/>
-      <w:r>
-        <w:rPr>
-          <w:color w:val="auto"/>
-        </w:rPr>
-        <w:t>, en el que encarnamos a un robot de combate llamado Legión que ha de luchar contra los criminales de la ciudad.</w:t>
+        <w:t>. El contexto en el que se desarrolla es aquel del de una sociedad futurista con tintes cyberpunk, en el que encarnamos a un robot de combate llamado Legión que ha de luchar contra los criminales de la ciudad.</w:t>
       </w:r>
     </w:p>
     <w:p>
@@ -1226,68 +1190,34 @@
         <w:jc w:val="both"/>
       </w:pPr>
       <w:r>
-        <w:t xml:space="preserve">Primero nos centraremos en el diseño del personaje principal y es que nuestro robot Legión, es representado dentro de Unity con el objeto Jugador, el cual usa para poder moverse, el script </w:t>
-      </w:r>
-      <w:proofErr w:type="spellStart"/>
-      <w:r>
-        <w:t>MovimientoJugador</w:t>
-      </w:r>
-      <w:proofErr w:type="spellEnd"/>
-      <w:r>
-        <w:t xml:space="preserve">, que cuando pulsamos las teclas A o D, se moverá a izquierda o derecha respectivamente, así como cuando pulsemos la barra espaciadora, se producirá la acción de salto y cuando pulsemos el </w:t>
-      </w:r>
-      <w:proofErr w:type="spellStart"/>
-      <w:r>
-        <w:t>click</w:t>
-      </w:r>
-      <w:proofErr w:type="spellEnd"/>
-      <w:r>
-        <w:t xml:space="preserve"> izquierdo del ratón comenzará a disparar bolas de plasma. Cabe añadir que, para dotar de física al personaje, se le han añadido los componentes de Unity BoxCollider2D y RigidBody2D y que también el script posee varias variables serializadas como el poder de salto la velocidad y la capa en la que se muestra al personaje, que podrán ser modificadas en caso de necesidad. </w:t>
-      </w:r>
-    </w:p>
-    <w:p>
-      <w:pPr>
-        <w:jc w:val="both"/>
-      </w:pPr>
-      <w:r>
-        <w:t xml:space="preserve">Si volvemos a la acción de disparo, esta es gestionada por el script </w:t>
-      </w:r>
-      <w:proofErr w:type="spellStart"/>
-      <w:r>
-        <w:t>AtaqueJugador</w:t>
-      </w:r>
-      <w:proofErr w:type="spellEnd"/>
-      <w:r>
-        <w:t>, el cual tiene varias variables serializadas como el tiempo que debe de pasar entre cada disparo, el punto desde el cual se produce el disparo, un array de</w:t>
-      </w:r>
-      <w:r>
-        <w:t xml:space="preserve"> objetos de tipo Proyectil, que veremos más adelante, y por último, el sonido de disparo. Este script para la creación de los disparos hace uso de la técnica denominada </w:t>
-      </w:r>
-      <w:proofErr w:type="spellStart"/>
-      <w:r>
-        <w:t>Object</w:t>
-      </w:r>
-      <w:proofErr w:type="spellEnd"/>
+        <w:t>Primero nos centraremos en el diseño del personaje principal y es que nuestro robot Legión, es representado dentro de Unity con el objeto Jugador, el cual usa para poder moverse, el script MovimientoJugador, que cuando pulsamos las teclas A o D, se moverá a izquierda o derecha respectivamente, así como cuando pulsemos la barra espaciadora, se producirá la acción de salto</w:t>
+      </w:r>
+      <w:r>
+        <w:t xml:space="preserve"> (y se comprobará cuando el personaje vuelve a tocar el suelo mediante el uso de un RayCast2D)</w:t>
+      </w:r>
+      <w:r>
+        <w:t xml:space="preserve"> y cuando pulsemos el click izquierdo del ratón comenzará a disparar bolas de plasma. Cabe añadir que, para dotar de física al personaje, se le han añadido los componentes de Unity BoxCollider2D y RigidBody2D y que también el script posee varias variables serializadas como el poder de salto la velocidad y la capa en la que se muestra al personaje, que podrán ser modificadas en caso de necesidad. </w:t>
+      </w:r>
+    </w:p>
+    <w:p>
+      <w:pPr>
+        <w:jc w:val="both"/>
+      </w:pPr>
+      <w:r>
+        <w:t>Si volvemos a la acción de disparo, esta es gestionada por el script AtaqueJugador, el cual tiene varias variables serializadas como el tiempo que debe de pasar entre cada disparo, el punto desde el cual se produce el disparo, un array de</w:t>
+      </w:r>
+      <w:r>
+        <w:t xml:space="preserve"> objetos de tipo Proyectil, que veremos más adelante </w:t>
+      </w:r>
+      <w:r>
+        <w:t>y,</w:t>
+      </w:r>
+      <w:r>
+        <w:t xml:space="preserve"> por último, el sonido de disparo. Este script para la creación de los disparos hace uso de la técnica denominada Object Pooling, la cual consiste en crear un array de objetos para nuestros disparos, en este caso del tipo Proyectil, a continuación, se crea un punto desde el cuál se va a disparar, que ha de coincidir con la animación de disparo de nuestro personaje, y vamos recorriendo dicho array para en cada ejecución “devolver” un proyectil que se encuentre disponible dentro de los tiempos de enfriamiento entre cada acción de disparo. Con esta técnica nos evitamos tener que estar creando</w:t>
+      </w:r>
       <w:r>
         <w:t xml:space="preserve"> </w:t>
       </w:r>
-      <w:proofErr w:type="spellStart"/>
-      <w:r>
-        <w:t>Pooling</w:t>
-      </w:r>
-      <w:proofErr w:type="spellEnd"/>
-      <w:r>
-        <w:t xml:space="preserve">, la cual consiste en crear un array de objetos para nuestros disparos, en este caso del tipo </w:t>
-      </w:r>
-      <w:r>
-        <w:t>Proyectil</w:t>
-      </w:r>
-      <w:r>
-        <w:t>, a continuación, se crea un punto desde el cuál se va a disparar, que ha de coincidir con la animación de disparo de nuestro personaje, y vamos recorriendo dicho array para en cada ejecución “devolver” un proyectil que se encuentre disponible dentro de los tiempos de enfriamiento entre cada acción de disparo. Con esta técnica nos evitamos tener que estar creando</w:t>
-      </w:r>
-      <w:r>
-        <w:t xml:space="preserve"> </w:t>
-      </w:r>
       <w:r>
         <w:t>y destruyendo</w:t>
       </w:r>
@@ -1309,54 +1239,8 @@
         <w:t>El script Proyectil, se encarga de definir el comportamiento de cada disparo cuando colisiona con otro objeto gracias al método, OnCollisionEnter2D</w:t>
       </w:r>
       <w:r>
-        <w:t xml:space="preserve"> que s</w:t>
-      </w:r>
-      <w:r>
-        <w:t xml:space="preserve">e llama cuando el proyectil entra en contacto con otro Collider2D. Establece la </w:t>
-      </w:r>
-      <w:r>
-        <w:t>variable golpeado</w:t>
-      </w:r>
-      <w:r>
-        <w:t xml:space="preserve"> en true para evitar que el proyectil cause más daño</w:t>
-      </w:r>
-      <w:r>
-        <w:t>,</w:t>
-      </w:r>
-      <w:r>
-        <w:t xml:space="preserve"> </w:t>
-      </w:r>
-      <w:r>
-        <w:t>d</w:t>
-      </w:r>
-      <w:r>
-        <w:t xml:space="preserve">esactiva el </w:t>
-      </w:r>
-      <w:proofErr w:type="spellStart"/>
-      <w:r>
-        <w:t>collider</w:t>
-      </w:r>
-      <w:proofErr w:type="spellEnd"/>
-      <w:r>
-        <w:t xml:space="preserve"> del proyectil y reproduce una animación de explosión a través del </w:t>
-      </w:r>
-      <w:proofErr w:type="spellStart"/>
-      <w:r>
-        <w:t>Animator</w:t>
-      </w:r>
-      <w:proofErr w:type="spellEnd"/>
-      <w:r>
-        <w:t>. Si el objeto con el que colisiona tiene la etiqueta "</w:t>
-      </w:r>
-      <w:proofErr w:type="spellStart"/>
-      <w:r>
-        <w:t>Enemy</w:t>
-      </w:r>
-      <w:proofErr w:type="spellEnd"/>
-      <w:r>
-        <w:t xml:space="preserve">", reduce su salud llamando al método </w:t>
-      </w:r>
-      <w:proofErr w:type="spellStart"/>
+        <w:t xml:space="preserve"> que se llama cuando el proyectil entra en contacto con otro Collider2D. Establece la variable golpeado en true para evitar que el proyectil cause más daño, desactiva el collider del proyectil y reproduce una animación de explosión a través del Animator. Si el objeto con el que colisiona tiene la etiqueta "Enemy", reduce su salud llamando al método </w:t>
+      </w:r>
       <w:r>
         <w:rPr>
           <w:rStyle w:val="CdigoHTML"/>
@@ -1364,9 +1248,11 @@
           <w:sz w:val="22"/>
           <w:szCs w:val="22"/>
         </w:rPr>
-        <w:t>TakeDamage</w:t>
-      </w:r>
-      <w:proofErr w:type="spellEnd"/>
+        <w:t>TakeDamage()</w:t>
+      </w:r>
+      <w:r>
+        <w:t xml:space="preserve"> del componente </w:t>
+      </w:r>
       <w:r>
         <w:rPr>
           <w:rStyle w:val="CdigoHTML"/>
@@ -1374,52 +1260,834 @@
           <w:sz w:val="22"/>
           <w:szCs w:val="22"/>
         </w:rPr>
-        <w:t>()</w:t>
-      </w:r>
-      <w:r>
-        <w:t xml:space="preserve"> del componente </w:t>
-      </w:r>
-      <w:proofErr w:type="spellStart"/>
-      <w:r>
-        <w:rPr>
-          <w:rStyle w:val="CdigoHTML"/>
-          <w:rFonts w:asciiTheme="minorHAnsi" w:eastAsiaTheme="minorHAnsi" w:hAnsiTheme="minorHAnsi" w:cstheme="minorHAnsi"/>
+        <w:t>Health</w:t>
+      </w:r>
+      <w:r>
+        <w:t xml:space="preserve"> del objeto colisionado. También dentro del método update, si el proyectil ha golpeado algo, simplemente retorna y no hace nada más. Si no ha golpeado nada, mueve el proyectil en la dirección establecida multiplicando la velocidad por el tiempo transcurrido desde el último fotograma. Por último, lleva un seguimiento del tiempo de vida del proyectil y si supera cierto límite (5 segundos en este caso), desactiva el GameObject del proyectil.</w:t>
+      </w:r>
+    </w:p>
+    <w:p>
+      <w:pPr>
+        <w:jc w:val="both"/>
+      </w:pPr>
+      <w:r>
+        <w:t xml:space="preserve">Por otra parte, para la gestión de las animaciones del personaje, se ha decidido utilizar una máquina de estados finitos de la siguiente forma: </w:t>
+      </w:r>
+    </w:p>
+    <w:p>
+      <w:pPr>
+        <w:jc w:val="both"/>
+      </w:pPr>
+      <w:r>
+        <w:rPr>
+          <w:noProof/>
+        </w:rPr>
+        <w:drawing>
+          <wp:anchor distT="0" distB="0" distL="114300" distR="114300" simplePos="0" relativeHeight="251713536" behindDoc="0" locked="0" layoutInCell="1" allowOverlap="1" wp14:anchorId="4E89AEC0" wp14:editId="57F05F12">
+            <wp:simplePos x="0" y="0"/>
+            <wp:positionH relativeFrom="margin">
+              <wp:align>center</wp:align>
+            </wp:positionH>
+            <wp:positionV relativeFrom="paragraph">
+              <wp:posOffset>10795</wp:posOffset>
+            </wp:positionV>
+            <wp:extent cx="5334000" cy="1667859"/>
+            <wp:effectExtent l="0" t="0" r="0" b="8890"/>
+            <wp:wrapNone/>
+            <wp:docPr id="323266708" name="Imagen 1"/>
+            <wp:cNvGraphicFramePr>
+              <a:graphicFrameLocks xmlns:a="http://schemas.openxmlformats.org/drawingml/2006/main" noChangeAspect="1"/>
+            </wp:cNvGraphicFramePr>
+            <a:graphic xmlns:a="http://schemas.openxmlformats.org/drawingml/2006/main">
+              <a:graphicData uri="http://schemas.openxmlformats.org/drawingml/2006/picture">
+                <pic:pic xmlns:pic="http://schemas.openxmlformats.org/drawingml/2006/picture">
+                  <pic:nvPicPr>
+                    <pic:cNvPr id="0" name="Picture 1"/>
+                    <pic:cNvPicPr>
+                      <a:picLocks noChangeAspect="1" noChangeArrowheads="1"/>
+                    </pic:cNvPicPr>
+                  </pic:nvPicPr>
+                  <pic:blipFill>
+                    <a:blip r:embed="rId13">
+                      <a:extLst>
+                        <a:ext uri="{28A0092B-C50C-407E-A947-70E740481C1C}">
+                          <a14:useLocalDpi xmlns:a14="http://schemas.microsoft.com/office/drawing/2010/main" val="0"/>
+                        </a:ext>
+                      </a:extLst>
+                    </a:blip>
+                    <a:srcRect/>
+                    <a:stretch>
+                      <a:fillRect/>
+                    </a:stretch>
+                  </pic:blipFill>
+                  <pic:spPr bwMode="auto">
+                    <a:xfrm>
+                      <a:off x="0" y="0"/>
+                      <a:ext cx="5334000" cy="1667859"/>
+                    </a:xfrm>
+                    <a:prstGeom prst="rect">
+                      <a:avLst/>
+                    </a:prstGeom>
+                    <a:noFill/>
+                    <a:ln>
+                      <a:noFill/>
+                    </a:ln>
+                  </pic:spPr>
+                </pic:pic>
+              </a:graphicData>
+            </a:graphic>
+            <wp14:sizeRelH relativeFrom="margin">
+              <wp14:pctWidth>0</wp14:pctWidth>
+            </wp14:sizeRelH>
+            <wp14:sizeRelV relativeFrom="margin">
+              <wp14:pctHeight>0</wp14:pctHeight>
+            </wp14:sizeRelV>
+          </wp:anchor>
+        </w:drawing>
+      </w:r>
+    </w:p>
+    <w:p>
+      <w:pPr>
+        <w:jc w:val="both"/>
+      </w:pPr>
+    </w:p>
+    <w:p>
+      <w:pPr>
+        <w:jc w:val="both"/>
+      </w:pPr>
+    </w:p>
+    <w:p>
+      <w:pPr>
+        <w:jc w:val="both"/>
+      </w:pPr>
+    </w:p>
+    <w:p>
+      <w:pPr>
+        <w:jc w:val="both"/>
+      </w:pPr>
+    </w:p>
+    <w:p>
+      <w:pPr>
+        <w:jc w:val="both"/>
+      </w:pPr>
+      <w:r>
+        <w:t>Observamos entonces varios estados:</w:t>
+      </w:r>
+    </w:p>
+    <w:p>
+      <w:pPr>
+        <w:pStyle w:val="Prrafodelista"/>
+        <w:numPr>
+          <w:ilvl w:val="0"/>
+          <w:numId w:val="7"/>
+        </w:numPr>
+        <w:jc w:val="both"/>
+      </w:pPr>
+      <w:r>
+        <w:rPr>
+          <w:b/>
+          <w:bCs/>
+        </w:rPr>
+        <w:t>Entry</w:t>
+      </w:r>
+      <w:r>
+        <w:t>: el estado por donde comenzara la ejecución de máquina.</w:t>
+      </w:r>
+    </w:p>
+    <w:p>
+      <w:pPr>
+        <w:pStyle w:val="Prrafodelista"/>
+        <w:numPr>
+          <w:ilvl w:val="0"/>
+          <w:numId w:val="7"/>
+        </w:numPr>
+        <w:jc w:val="both"/>
+      </w:pPr>
+      <w:r>
+        <w:rPr>
+          <w:b/>
+          <w:bCs/>
+        </w:rPr>
+        <w:t>Idle</w:t>
+      </w:r>
+      <w:r>
+        <w:t>: estado inactivo, donde nuestro personaje se mantendrá a la espera de órdenes por parte del jugador.</w:t>
+      </w:r>
+    </w:p>
+    <w:p>
+      <w:pPr>
+        <w:pStyle w:val="Prrafodelista"/>
+        <w:numPr>
+          <w:ilvl w:val="0"/>
+          <w:numId w:val="7"/>
+        </w:numPr>
+        <w:jc w:val="both"/>
+      </w:pPr>
+      <w:r>
+        <w:rPr>
+          <w:b/>
+          <w:bCs/>
+        </w:rPr>
+        <w:t>Run</w:t>
+      </w:r>
+      <w:r>
+        <w:t>: estado de movimiento al cual pasaremos siempre y cuando el jugador pulse la tecla A o D y nos mantendremos en él, mientras sigamos pulsando dichas teclas</w:t>
+      </w:r>
+      <w:r>
+        <w:t>, gestionado en la máquina mediante un parámetro booleano llamado run</w:t>
+      </w:r>
+      <w:r>
+        <w:t>.</w:t>
+      </w:r>
+    </w:p>
+    <w:p>
+      <w:pPr>
+        <w:pStyle w:val="Prrafodelista"/>
+        <w:numPr>
+          <w:ilvl w:val="0"/>
+          <w:numId w:val="7"/>
+        </w:numPr>
+        <w:jc w:val="both"/>
+      </w:pPr>
+      <w:r>
+        <w:rPr>
+          <w:b/>
+          <w:bCs/>
+        </w:rPr>
+        <w:t>Attack</w:t>
+      </w:r>
+      <w:r>
+        <w:t>: estado que representa la acción de disparo, al cuál podremos acceder desde cualquier estado, siempre y cuando pulsemos el click izquierdo, gestionado en la máquina mediante un trigger llamado attack.</w:t>
+      </w:r>
+    </w:p>
+    <w:p>
+      <w:pPr>
+        <w:pStyle w:val="Prrafodelista"/>
+        <w:numPr>
+          <w:ilvl w:val="0"/>
+          <w:numId w:val="7"/>
+        </w:numPr>
+        <w:jc w:val="both"/>
+      </w:pPr>
+      <w:r>
+        <w:rPr>
+          <w:b/>
+          <w:bCs/>
+        </w:rPr>
+        <w:t>Jump</w:t>
+      </w:r>
+      <w:r>
+        <w:t xml:space="preserve">: estado que representa la acción de salto, </w:t>
+      </w:r>
+      <w:r>
+        <w:t xml:space="preserve">al </w:t>
+      </w:r>
+      <w:r>
+        <w:t>cual</w:t>
+      </w:r>
+      <w:r>
+        <w:t xml:space="preserve"> podremos acceder desde cualquier estado, siempre y cuando pulsemos </w:t>
+      </w:r>
+      <w:r>
+        <w:t>la barra espaciadora</w:t>
+      </w:r>
+      <w:r>
+        <w:t xml:space="preserve">, gestionado en la máquina mediante un </w:t>
+      </w:r>
+      <w:r>
+        <w:t>parámetro trigger</w:t>
+      </w:r>
+      <w:r>
+        <w:t xml:space="preserve"> llamado </w:t>
+      </w:r>
+      <w:r>
+        <w:t>jump y otro parámetro booleano llamado grounded para controlar cuando el personaje se encuentra en el suelo</w:t>
+      </w:r>
+      <w:r>
+        <w:t>.</w:t>
+      </w:r>
+    </w:p>
+    <w:p>
+      <w:pPr>
+        <w:pStyle w:val="Prrafodelista"/>
+        <w:numPr>
+          <w:ilvl w:val="0"/>
+          <w:numId w:val="7"/>
+        </w:numPr>
+        <w:jc w:val="both"/>
+      </w:pPr>
+      <w:r>
+        <w:rPr>
+          <w:b/>
+          <w:bCs/>
+        </w:rPr>
+        <w:t>Hurt</w:t>
+      </w:r>
+      <w:r>
+        <w:t>: estado que representa el daño sobre el personaje, se pasará a el mediante un</w:t>
+      </w:r>
+      <w:r>
+        <w:t xml:space="preserve"> trigger llamado hurt, que se activará cuando un enemigo dañe al jugador.</w:t>
+      </w:r>
+    </w:p>
+    <w:p>
+      <w:pPr>
+        <w:pStyle w:val="Prrafodelista"/>
+        <w:numPr>
+          <w:ilvl w:val="0"/>
+          <w:numId w:val="7"/>
+        </w:numPr>
+        <w:jc w:val="both"/>
+      </w:pPr>
+      <w:r>
+        <w:rPr>
+          <w:b/>
+          <w:bCs/>
+        </w:rPr>
+        <w:t>Die</w:t>
+      </w:r>
+      <w:r>
+        <w:t>: estado que representa la muerte del personaje, se pasará a el siempre y cuando el jugador pase a tener 0 vidas, situación controlada mediante un trigger llamado die.</w:t>
+      </w:r>
+    </w:p>
+    <w:p>
+      <w:pPr>
+        <w:jc w:val="both"/>
+      </w:pPr>
+      <w:r>
+        <w:t xml:space="preserve">En cuanto al sistema de vida del jugador, se gestiona mediante el script Health, el cual </w:t>
+      </w:r>
+      <w:r>
+        <w:t>maneja la salud de un objeto en el juego, así como la lógica asociada con los daños recibidos y la invulnerabilidad temporal después de ser golpeado</w:t>
+      </w:r>
+      <w:r>
+        <w:t xml:space="preserve">: </w:t>
+      </w:r>
+    </w:p>
+    <w:p>
+      <w:pPr>
+        <w:pStyle w:val="NormalWeb"/>
+        <w:numPr>
+          <w:ilvl w:val="0"/>
+          <w:numId w:val="7"/>
+        </w:numPr>
+        <w:jc w:val="both"/>
+        <w:rPr>
+          <w:rFonts w:asciiTheme="minorHAnsi" w:hAnsiTheme="minorHAnsi" w:cstheme="minorHAnsi"/>
+          <w:color w:val="565656" w:themeColor="background2" w:themeShade="80"/>
           <w:sz w:val="22"/>
           <w:szCs w:val="22"/>
         </w:rPr>
-        <w:t>Health</w:t>
-      </w:r>
-      <w:proofErr w:type="spellEnd"/>
-      <w:r>
-        <w:t xml:space="preserve"> del objeto colisionado</w:t>
-      </w:r>
-      <w:r>
-        <w:t xml:space="preserve">. También dentro del método </w:t>
-      </w:r>
-      <w:proofErr w:type="spellStart"/>
-      <w:r>
-        <w:t>update</w:t>
-      </w:r>
-      <w:proofErr w:type="spellEnd"/>
-      <w:r>
-        <w:t>, s</w:t>
-      </w:r>
-      <w:r>
-        <w:t xml:space="preserve">i el proyectil ha golpeado algo, simplemente retorna y no hace nada más. Si no ha golpeado nada, mueve el proyectil en la dirección establecida multiplicando la velocidad por el tiempo transcurrido desde el último fotograma. </w:t>
-      </w:r>
-      <w:r>
-        <w:t>Por último,</w:t>
-      </w:r>
-      <w:r>
-        <w:t xml:space="preserve"> lleva un seguimiento del tiempo de vida del proyectil y si supera cierto límite (5 segundos en este caso), desactiva el </w:t>
-      </w:r>
-      <w:proofErr w:type="spellStart"/>
-      <w:r>
-        <w:t>GameObject</w:t>
-      </w:r>
-      <w:proofErr w:type="spellEnd"/>
-      <w:r>
-        <w:t xml:space="preserve"> del proyectil.</w:t>
+      </w:pPr>
+      <w:r>
+        <w:rPr>
+          <w:rStyle w:val="Textoennegrita"/>
+          <w:rFonts w:asciiTheme="minorHAnsi" w:hAnsiTheme="minorHAnsi" w:cstheme="minorHAnsi"/>
+          <w:color w:val="565656" w:themeColor="background2" w:themeShade="80"/>
+          <w:sz w:val="22"/>
+          <w:szCs w:val="22"/>
+        </w:rPr>
+        <w:t>Variables SerializeField</w:t>
+      </w:r>
+      <w:r>
+        <w:rPr>
+          <w:rFonts w:asciiTheme="minorHAnsi" w:hAnsiTheme="minorHAnsi" w:cstheme="minorHAnsi"/>
+          <w:color w:val="565656" w:themeColor="background2" w:themeShade="80"/>
+          <w:sz w:val="22"/>
+          <w:szCs w:val="22"/>
+        </w:rPr>
+        <w:t>: Define varias variables que se pueden ajustar desde el editor de Unity. Estas incluyen la salud inicial (</w:t>
+      </w:r>
+      <w:r>
+        <w:rPr>
+          <w:rStyle w:val="CdigoHTML"/>
+          <w:rFonts w:asciiTheme="minorHAnsi" w:hAnsiTheme="minorHAnsi" w:cstheme="minorHAnsi"/>
+          <w:color w:val="565656" w:themeColor="background2" w:themeShade="80"/>
+          <w:sz w:val="22"/>
+          <w:szCs w:val="22"/>
+        </w:rPr>
+        <w:t>startingHealth</w:t>
+      </w:r>
+      <w:r>
+        <w:rPr>
+          <w:rFonts w:asciiTheme="minorHAnsi" w:hAnsiTheme="minorHAnsi" w:cstheme="minorHAnsi"/>
+          <w:color w:val="565656" w:themeColor="background2" w:themeShade="80"/>
+          <w:sz w:val="22"/>
+          <w:szCs w:val="22"/>
+        </w:rPr>
+        <w:t>), la duración de los frames de invulnerabilidad (</w:t>
+      </w:r>
+      <w:r>
+        <w:rPr>
+          <w:rStyle w:val="CdigoHTML"/>
+          <w:rFonts w:asciiTheme="minorHAnsi" w:hAnsiTheme="minorHAnsi" w:cstheme="minorHAnsi"/>
+          <w:color w:val="565656" w:themeColor="background2" w:themeShade="80"/>
+          <w:sz w:val="22"/>
+          <w:szCs w:val="22"/>
+        </w:rPr>
+        <w:t>iFramesDuration</w:t>
+      </w:r>
+      <w:r>
+        <w:rPr>
+          <w:rFonts w:asciiTheme="minorHAnsi" w:hAnsiTheme="minorHAnsi" w:cstheme="minorHAnsi"/>
+          <w:color w:val="565656" w:themeColor="background2" w:themeShade="80"/>
+          <w:sz w:val="22"/>
+          <w:szCs w:val="22"/>
+        </w:rPr>
+        <w:t>), el número de destellos durante la invulnerabilidad (</w:t>
+      </w:r>
+      <w:r>
+        <w:rPr>
+          <w:rStyle w:val="CdigoHTML"/>
+          <w:rFonts w:asciiTheme="minorHAnsi" w:hAnsiTheme="minorHAnsi" w:cstheme="minorHAnsi"/>
+          <w:color w:val="565656" w:themeColor="background2" w:themeShade="80"/>
+          <w:sz w:val="22"/>
+          <w:szCs w:val="22"/>
+        </w:rPr>
+        <w:t>numberOffFlashes</w:t>
+      </w:r>
+      <w:r>
+        <w:rPr>
+          <w:rFonts w:asciiTheme="minorHAnsi" w:hAnsiTheme="minorHAnsi" w:cstheme="minorHAnsi"/>
+          <w:color w:val="565656" w:themeColor="background2" w:themeShade="80"/>
+          <w:sz w:val="22"/>
+          <w:szCs w:val="22"/>
+        </w:rPr>
+        <w:t>), u</w:t>
+      </w:r>
+      <w:r>
+        <w:rPr>
+          <w:rFonts w:asciiTheme="minorHAnsi" w:hAnsiTheme="minorHAnsi" w:cstheme="minorHAnsi"/>
+          <w:color w:val="565656" w:themeColor="background2" w:themeShade="80"/>
+          <w:sz w:val="22"/>
+          <w:szCs w:val="22"/>
+        </w:rPr>
+        <w:t>n array</w:t>
+      </w:r>
+      <w:r>
+        <w:rPr>
+          <w:rFonts w:asciiTheme="minorHAnsi" w:hAnsiTheme="minorHAnsi" w:cstheme="minorHAnsi"/>
+          <w:color w:val="565656" w:themeColor="background2" w:themeShade="80"/>
+          <w:sz w:val="22"/>
+          <w:szCs w:val="22"/>
+        </w:rPr>
+        <w:t xml:space="preserve"> de componentes (</w:t>
+      </w:r>
+      <w:r>
+        <w:rPr>
+          <w:rStyle w:val="CdigoHTML"/>
+          <w:rFonts w:asciiTheme="minorHAnsi" w:hAnsiTheme="minorHAnsi" w:cstheme="minorHAnsi"/>
+          <w:color w:val="565656" w:themeColor="background2" w:themeShade="80"/>
+          <w:sz w:val="22"/>
+          <w:szCs w:val="22"/>
+        </w:rPr>
+        <w:t>components</w:t>
+      </w:r>
+      <w:r>
+        <w:rPr>
+          <w:rFonts w:asciiTheme="minorHAnsi" w:hAnsiTheme="minorHAnsi" w:cstheme="minorHAnsi"/>
+          <w:color w:val="565656" w:themeColor="background2" w:themeShade="80"/>
+          <w:sz w:val="22"/>
+          <w:szCs w:val="22"/>
+        </w:rPr>
+        <w:t>) que se desactivarán al morir y sonidos asociados con la muerte y el daño.</w:t>
+      </w:r>
+    </w:p>
+    <w:p>
+      <w:pPr>
+        <w:pStyle w:val="NormalWeb"/>
+        <w:numPr>
+          <w:ilvl w:val="0"/>
+          <w:numId w:val="7"/>
+        </w:numPr>
+        <w:jc w:val="both"/>
+        <w:rPr>
+          <w:rFonts w:asciiTheme="minorHAnsi" w:hAnsiTheme="minorHAnsi" w:cstheme="minorHAnsi"/>
+          <w:color w:val="565656" w:themeColor="background2" w:themeShade="80"/>
+          <w:sz w:val="22"/>
+          <w:szCs w:val="22"/>
+        </w:rPr>
+      </w:pPr>
+      <w:r>
+        <w:rPr>
+          <w:rFonts w:asciiTheme="minorHAnsi" w:hAnsiTheme="minorHAnsi" w:cstheme="minorHAnsi"/>
+          <w:color w:val="565656" w:themeColor="background2" w:themeShade="80"/>
+          <w:sz w:val="22"/>
+          <w:szCs w:val="22"/>
+        </w:rPr>
+        <w:t xml:space="preserve"> </w:t>
+      </w:r>
+      <w:r>
+        <w:rPr>
+          <w:rStyle w:val="Textoennegrita"/>
+          <w:rFonts w:asciiTheme="minorHAnsi" w:hAnsiTheme="minorHAnsi" w:cstheme="minorHAnsi"/>
+          <w:color w:val="565656" w:themeColor="background2" w:themeShade="80"/>
+          <w:sz w:val="22"/>
+          <w:szCs w:val="22"/>
+        </w:rPr>
+        <w:t>Variables Privadas</w:t>
+      </w:r>
+      <w:r>
+        <w:rPr>
+          <w:rFonts w:asciiTheme="minorHAnsi" w:hAnsiTheme="minorHAnsi" w:cstheme="minorHAnsi"/>
+          <w:color w:val="565656" w:themeColor="background2" w:themeShade="80"/>
+          <w:sz w:val="22"/>
+          <w:szCs w:val="22"/>
+        </w:rPr>
+        <w:t>: Almacena la salud actual del objeto, una referencia al componente Animator y un indicador booleano para saber si el objeto está muerto.</w:t>
+      </w:r>
+    </w:p>
+    <w:p>
+      <w:pPr>
+        <w:pStyle w:val="NormalWeb"/>
+        <w:numPr>
+          <w:ilvl w:val="0"/>
+          <w:numId w:val="7"/>
+        </w:numPr>
+        <w:jc w:val="both"/>
+        <w:rPr>
+          <w:rFonts w:asciiTheme="minorHAnsi" w:hAnsiTheme="minorHAnsi" w:cstheme="minorHAnsi"/>
+          <w:color w:val="565656" w:themeColor="background2" w:themeShade="80"/>
+          <w:sz w:val="22"/>
+          <w:szCs w:val="22"/>
+        </w:rPr>
+      </w:pPr>
+      <w:r>
+        <w:rPr>
+          <w:rFonts w:asciiTheme="minorHAnsi" w:hAnsiTheme="minorHAnsi" w:cstheme="minorHAnsi"/>
+          <w:color w:val="565656" w:themeColor="background2" w:themeShade="80"/>
+          <w:sz w:val="22"/>
+          <w:szCs w:val="22"/>
+        </w:rPr>
+        <w:t xml:space="preserve"> </w:t>
+      </w:r>
+      <w:r>
+        <w:rPr>
+          <w:rStyle w:val="Textoennegrita"/>
+          <w:rFonts w:asciiTheme="minorHAnsi" w:hAnsiTheme="minorHAnsi" w:cstheme="minorHAnsi"/>
+          <w:color w:val="565656" w:themeColor="background2" w:themeShade="80"/>
+          <w:sz w:val="22"/>
+          <w:szCs w:val="22"/>
+        </w:rPr>
+        <w:t>Awake()</w:t>
+      </w:r>
+      <w:r>
+        <w:rPr>
+          <w:rFonts w:asciiTheme="minorHAnsi" w:hAnsiTheme="minorHAnsi" w:cstheme="minorHAnsi"/>
+          <w:color w:val="565656" w:themeColor="background2" w:themeShade="80"/>
+          <w:sz w:val="22"/>
+          <w:szCs w:val="22"/>
+        </w:rPr>
+        <w:t>: Se ejecuta al inicio para inicializar la salud actual y obtener referencias al Animator y al componente SpriteRenderer del objeto.</w:t>
+      </w:r>
+    </w:p>
+    <w:p>
+      <w:pPr>
+        <w:pStyle w:val="NormalWeb"/>
+        <w:numPr>
+          <w:ilvl w:val="0"/>
+          <w:numId w:val="7"/>
+        </w:numPr>
+        <w:jc w:val="both"/>
+        <w:rPr>
+          <w:rFonts w:asciiTheme="minorHAnsi" w:hAnsiTheme="minorHAnsi" w:cstheme="minorHAnsi"/>
+          <w:color w:val="565656" w:themeColor="background2" w:themeShade="80"/>
+          <w:sz w:val="22"/>
+          <w:szCs w:val="22"/>
+        </w:rPr>
+      </w:pPr>
+      <w:r>
+        <w:rPr>
+          <w:rStyle w:val="Textoennegrita"/>
+          <w:rFonts w:asciiTheme="minorHAnsi" w:hAnsiTheme="minorHAnsi" w:cstheme="minorHAnsi"/>
+          <w:color w:val="565656" w:themeColor="background2" w:themeShade="80"/>
+          <w:sz w:val="22"/>
+          <w:szCs w:val="22"/>
+        </w:rPr>
+        <w:t>TakeDamage(float _damage)</w:t>
+      </w:r>
+      <w:r>
+        <w:rPr>
+          <w:rFonts w:asciiTheme="minorHAnsi" w:hAnsiTheme="minorHAnsi" w:cstheme="minorHAnsi"/>
+          <w:color w:val="565656" w:themeColor="background2" w:themeShade="80"/>
+          <w:sz w:val="22"/>
+          <w:szCs w:val="22"/>
+        </w:rPr>
+        <w:t>: Esta función se llama cuando el objeto recibe daño. Reduce la salud actual en la cantidad de daño especificada (</w:t>
+      </w:r>
+      <w:r>
+        <w:rPr>
+          <w:rStyle w:val="CdigoHTML"/>
+          <w:rFonts w:asciiTheme="minorHAnsi" w:hAnsiTheme="minorHAnsi" w:cstheme="minorHAnsi"/>
+          <w:color w:val="565656" w:themeColor="background2" w:themeShade="80"/>
+          <w:sz w:val="22"/>
+          <w:szCs w:val="22"/>
+        </w:rPr>
+        <w:t>_damage</w:t>
+      </w:r>
+      <w:r>
+        <w:rPr>
+          <w:rFonts w:asciiTheme="minorHAnsi" w:hAnsiTheme="minorHAnsi" w:cstheme="minorHAnsi"/>
+          <w:color w:val="565656" w:themeColor="background2" w:themeShade="80"/>
+          <w:sz w:val="22"/>
+          <w:szCs w:val="22"/>
+        </w:rPr>
+        <w:t xml:space="preserve">). Si la salud actual es mayor que cero, activa una animación de daño en el Animator, inicia una corutina para hacer al objeto invulnerable temporalmente, y reproduce un sonido de daño. Si la salud cae a cero o menos, activa una animación de muerte en el Animator, desactiva los componentes especificados en </w:t>
+      </w:r>
+      <w:r>
+        <w:rPr>
+          <w:rFonts w:asciiTheme="minorHAnsi" w:hAnsiTheme="minorHAnsi" w:cstheme="minorHAnsi"/>
+          <w:color w:val="565656" w:themeColor="background2" w:themeShade="80"/>
+          <w:sz w:val="22"/>
+          <w:szCs w:val="22"/>
+        </w:rPr>
+        <w:t>el array</w:t>
+      </w:r>
+      <w:r>
+        <w:rPr>
+          <w:rFonts w:asciiTheme="minorHAnsi" w:hAnsiTheme="minorHAnsi" w:cstheme="minorHAnsi"/>
+          <w:color w:val="565656" w:themeColor="background2" w:themeShade="80"/>
+          <w:sz w:val="22"/>
+          <w:szCs w:val="22"/>
+        </w:rPr>
+        <w:t xml:space="preserve"> </w:t>
+      </w:r>
+      <w:r>
+        <w:rPr>
+          <w:rStyle w:val="CdigoHTML"/>
+          <w:rFonts w:asciiTheme="minorHAnsi" w:hAnsiTheme="minorHAnsi" w:cstheme="minorHAnsi"/>
+          <w:color w:val="565656" w:themeColor="background2" w:themeShade="80"/>
+          <w:sz w:val="22"/>
+          <w:szCs w:val="22"/>
+        </w:rPr>
+        <w:t>components</w:t>
+      </w:r>
+      <w:r>
+        <w:rPr>
+          <w:rFonts w:asciiTheme="minorHAnsi" w:hAnsiTheme="minorHAnsi" w:cstheme="minorHAnsi"/>
+          <w:color w:val="565656" w:themeColor="background2" w:themeShade="80"/>
+          <w:sz w:val="22"/>
+          <w:szCs w:val="22"/>
+        </w:rPr>
+        <w:t>, marca al objeto como muerto, reproduce un sonido de muerte y aumenta la puntuación del jugador.</w:t>
+      </w:r>
+    </w:p>
+    <w:p>
+      <w:pPr>
+        <w:pStyle w:val="NormalWeb"/>
+        <w:numPr>
+          <w:ilvl w:val="0"/>
+          <w:numId w:val="7"/>
+        </w:numPr>
+        <w:jc w:val="both"/>
+        <w:rPr>
+          <w:rFonts w:asciiTheme="minorHAnsi" w:hAnsiTheme="minorHAnsi" w:cstheme="minorHAnsi"/>
+          <w:color w:val="565656" w:themeColor="background2" w:themeShade="80"/>
+          <w:sz w:val="22"/>
+          <w:szCs w:val="22"/>
+        </w:rPr>
+      </w:pPr>
+      <w:r>
+        <w:rPr>
+          <w:rStyle w:val="Textoennegrita"/>
+          <w:rFonts w:asciiTheme="minorHAnsi" w:hAnsiTheme="minorHAnsi" w:cstheme="minorHAnsi"/>
+          <w:color w:val="565656" w:themeColor="background2" w:themeShade="80"/>
+          <w:sz w:val="22"/>
+          <w:szCs w:val="22"/>
+        </w:rPr>
+        <w:t>addHealth(float _value)</w:t>
+      </w:r>
+      <w:r>
+        <w:rPr>
+          <w:rFonts w:asciiTheme="minorHAnsi" w:hAnsiTheme="minorHAnsi" w:cstheme="minorHAnsi"/>
+          <w:color w:val="565656" w:themeColor="background2" w:themeShade="80"/>
+          <w:sz w:val="22"/>
+          <w:szCs w:val="22"/>
+        </w:rPr>
+        <w:t>: Esta función aumenta la salud actual del objeto en la cantidad especificada (</w:t>
+      </w:r>
+      <w:r>
+        <w:rPr>
+          <w:rStyle w:val="CdigoHTML"/>
+          <w:rFonts w:asciiTheme="minorHAnsi" w:hAnsiTheme="minorHAnsi" w:cstheme="minorHAnsi"/>
+          <w:color w:val="565656" w:themeColor="background2" w:themeShade="80"/>
+          <w:sz w:val="22"/>
+          <w:szCs w:val="22"/>
+        </w:rPr>
+        <w:t>_value</w:t>
+      </w:r>
+      <w:r>
+        <w:rPr>
+          <w:rFonts w:asciiTheme="minorHAnsi" w:hAnsiTheme="minorHAnsi" w:cstheme="minorHAnsi"/>
+          <w:color w:val="565656" w:themeColor="background2" w:themeShade="80"/>
+          <w:sz w:val="22"/>
+          <w:szCs w:val="22"/>
+        </w:rPr>
+        <w:t>), asegurándose de que no exceda la salud inicial.</w:t>
+      </w:r>
+    </w:p>
+    <w:p>
+      <w:pPr>
+        <w:pStyle w:val="NormalWeb"/>
+        <w:numPr>
+          <w:ilvl w:val="0"/>
+          <w:numId w:val="7"/>
+        </w:numPr>
+        <w:jc w:val="both"/>
+        <w:rPr>
+          <w:rFonts w:asciiTheme="minorHAnsi" w:hAnsiTheme="minorHAnsi" w:cstheme="minorHAnsi"/>
+          <w:sz w:val="22"/>
+          <w:szCs w:val="22"/>
+        </w:rPr>
+      </w:pPr>
+      <w:r>
+        <w:rPr>
+          <w:rStyle w:val="Textoennegrita"/>
+          <w:rFonts w:asciiTheme="minorHAnsi" w:hAnsiTheme="minorHAnsi" w:cstheme="minorHAnsi"/>
+          <w:color w:val="565656" w:themeColor="background2" w:themeShade="80"/>
+          <w:sz w:val="22"/>
+          <w:szCs w:val="22"/>
+        </w:rPr>
+        <w:t>Invulnerability()</w:t>
+      </w:r>
+      <w:r>
+        <w:rPr>
+          <w:rFonts w:asciiTheme="minorHAnsi" w:hAnsiTheme="minorHAnsi" w:cstheme="minorHAnsi"/>
+          <w:color w:val="565656" w:themeColor="background2" w:themeShade="80"/>
+          <w:sz w:val="22"/>
+          <w:szCs w:val="22"/>
+        </w:rPr>
+        <w:t>: Una corutina que hace al objeto invulnerable durante un período de tiempo específico (</w:t>
+      </w:r>
+      <w:r>
+        <w:rPr>
+          <w:rStyle w:val="CdigoHTML"/>
+          <w:rFonts w:asciiTheme="minorHAnsi" w:hAnsiTheme="minorHAnsi" w:cstheme="minorHAnsi"/>
+          <w:color w:val="565656" w:themeColor="background2" w:themeShade="80"/>
+          <w:sz w:val="22"/>
+          <w:szCs w:val="22"/>
+        </w:rPr>
+        <w:t>iFramesDuration</w:t>
+      </w:r>
+      <w:r>
+        <w:rPr>
+          <w:rFonts w:asciiTheme="minorHAnsi" w:hAnsiTheme="minorHAnsi" w:cstheme="minorHAnsi"/>
+          <w:color w:val="565656" w:themeColor="background2" w:themeShade="80"/>
+          <w:sz w:val="22"/>
+          <w:szCs w:val="22"/>
+        </w:rPr>
+        <w:t>). Durante este tiempo, el objeto parpadea alternando entre el color rojo y su color original. También ignora las colisiones con las capas 10 y 11 durante este tiempo</w:t>
+      </w:r>
+      <w:r>
+        <w:rPr>
+          <w:rFonts w:asciiTheme="minorHAnsi" w:hAnsiTheme="minorHAnsi" w:cstheme="minorHAnsi"/>
+          <w:sz w:val="22"/>
+          <w:szCs w:val="22"/>
+        </w:rPr>
+        <w:t>.</w:t>
+      </w:r>
+    </w:p>
+    <w:p>
+      <w:pPr>
+        <w:pStyle w:val="NormalWeb"/>
+        <w:jc w:val="both"/>
+        <w:rPr>
+          <w:rFonts w:asciiTheme="minorHAnsi" w:hAnsiTheme="minorHAnsi" w:cstheme="minorHAnsi"/>
+          <w:sz w:val="22"/>
+          <w:szCs w:val="22"/>
+        </w:rPr>
+      </w:pPr>
+      <w:r>
+        <w:rPr>
+          <w:rStyle w:val="Textoennegrita"/>
+          <w:rFonts w:asciiTheme="minorHAnsi" w:hAnsiTheme="minorHAnsi" w:cstheme="minorHAnsi"/>
+          <w:b w:val="0"/>
+          <w:bCs w:val="0"/>
+          <w:color w:val="565656" w:themeColor="background2" w:themeShade="80"/>
+          <w:sz w:val="22"/>
+          <w:szCs w:val="22"/>
+        </w:rPr>
+        <w:t>Dicho script es usado también por los enemigos para recibir daño y representar su vida.</w:t>
+      </w:r>
+      <w:r>
+        <w:rPr>
+          <w:rStyle w:val="Textoennegrita"/>
+          <w:rFonts w:asciiTheme="minorHAnsi" w:hAnsiTheme="minorHAnsi" w:cstheme="minorHAnsi"/>
+          <w:b w:val="0"/>
+          <w:bCs w:val="0"/>
+          <w:color w:val="565656" w:themeColor="background2" w:themeShade="80"/>
+          <w:sz w:val="22"/>
+          <w:szCs w:val="22"/>
+        </w:rPr>
+        <w:t xml:space="preserve"> </w:t>
+      </w:r>
+    </w:p>
+    <w:p>
+      <w:pPr>
+        <w:pStyle w:val="NormalWeb"/>
+        <w:jc w:val="both"/>
+        <w:rPr>
+          <w:rFonts w:asciiTheme="minorHAnsi" w:hAnsiTheme="minorHAnsi" w:cstheme="minorHAnsi"/>
+          <w:sz w:val="22"/>
+          <w:szCs w:val="22"/>
+        </w:rPr>
+      </w:pPr>
+      <w:r>
+        <w:rPr>
+          <w:rStyle w:val="Textoennegrita"/>
+          <w:rFonts w:asciiTheme="minorHAnsi" w:hAnsiTheme="minorHAnsi" w:cstheme="minorHAnsi"/>
+          <w:b w:val="0"/>
+          <w:bCs w:val="0"/>
+          <w:color w:val="565656" w:themeColor="background2" w:themeShade="80"/>
+          <w:sz w:val="22"/>
+          <w:szCs w:val="22"/>
+        </w:rPr>
+        <w:t>Para la representación de las vidas del jugador se usa el objeto UICanvas y sus objetos HealthBar y HealthBarCurrent que dibujan</w:t>
+      </w:r>
+      <w:r>
+        <w:rPr>
+          <w:rStyle w:val="Textoennegrita"/>
+          <w:rFonts w:asciiTheme="minorHAnsi" w:hAnsiTheme="minorHAnsi" w:cstheme="minorHAnsi"/>
+          <w:b w:val="0"/>
+          <w:bCs w:val="0"/>
+          <w:color w:val="565656" w:themeColor="background2" w:themeShade="80"/>
+          <w:sz w:val="22"/>
+          <w:szCs w:val="22"/>
+        </w:rPr>
+        <w:t xml:space="preserve"> en la pantalla arriba a la izquierda</w:t>
+      </w:r>
+      <w:r>
+        <w:rPr>
+          <w:rStyle w:val="Textoennegrita"/>
+          <w:rFonts w:asciiTheme="minorHAnsi" w:hAnsiTheme="minorHAnsi" w:cstheme="minorHAnsi"/>
+          <w:b w:val="0"/>
+          <w:bCs w:val="0"/>
+          <w:color w:val="565656" w:themeColor="background2" w:themeShade="80"/>
+          <w:sz w:val="22"/>
+          <w:szCs w:val="22"/>
+        </w:rPr>
+        <w:t xml:space="preserve"> los corazones que le quedan al jugador.</w:t>
+      </w:r>
+      <w:r>
+        <w:rPr>
+          <w:rStyle w:val="Textoennegrita"/>
+          <w:rFonts w:asciiTheme="minorHAnsi" w:hAnsiTheme="minorHAnsi" w:cstheme="minorHAnsi"/>
+          <w:b w:val="0"/>
+          <w:bCs w:val="0"/>
+          <w:color w:val="565656" w:themeColor="background2" w:themeShade="80"/>
+          <w:sz w:val="22"/>
+          <w:szCs w:val="22"/>
+        </w:rPr>
+        <w:t xml:space="preserve"> </w:t>
+      </w:r>
+      <w:r>
+        <w:rPr>
+          <w:rFonts w:asciiTheme="minorHAnsi" w:hAnsiTheme="minorHAnsi" w:cstheme="minorHAnsi"/>
+          <w:color w:val="565656" w:themeColor="background2" w:themeShade="80"/>
+          <w:sz w:val="22"/>
+          <w:szCs w:val="22"/>
+        </w:rPr>
+        <w:t>Por otra parte, cabe añadir que el objeto main camera del nivel posee un script llamado ControlCamara, el cual se encarga de seguir al jugador allá por donde vaya.</w:t>
       </w:r>
     </w:p>
     <w:p>
@@ -1430,30 +2098,65 @@
         <w:t xml:space="preserve">En cuanto </w:t>
       </w:r>
       <w:r>
-        <w:t>a su</w:t>
-      </w:r>
-      <w:r>
-        <w:t xml:space="preserve"> implementación</w:t>
+        <w:t xml:space="preserve">a </w:t>
+      </w:r>
+      <w:r>
+        <w:t>la</w:t>
+      </w:r>
+      <w:r>
+        <w:t xml:space="preserve"> estructura</w:t>
+      </w:r>
+      <w:r>
+        <w:t xml:space="preserve"> del nivel</w:t>
       </w:r>
       <w:r>
         <w:t>,</w:t>
       </w:r>
       <w:r>
-        <w:t xml:space="preserve"> se ha optado por diseñar a mano la estructura del mismo, partimos de una primera habitación en la que se nos presentan trampas que deberemos de sortear y el primer enemigo a batir, el </w:t>
+        <w:t xml:space="preserve"> tenemos dos habitaciones,</w:t>
+      </w:r>
+      <w:r>
+        <w:t xml:space="preserve"> </w:t>
+      </w:r>
+      <w:r>
+        <w:t>en la</w:t>
+      </w:r>
+      <w:r>
+        <w:t xml:space="preserve"> primera se nos presentan trampas que deberemos de sortear y el primer enemigo a batir,</w:t>
+      </w:r>
+      <w:r>
+        <w:t xml:space="preserve"> llamado espectro,</w:t>
+      </w:r>
+      <w:r>
+        <w:t xml:space="preserve"> el </w:t>
       </w:r>
       <w:r>
         <w:t>cual</w:t>
       </w:r>
       <w:r>
-        <w:t xml:space="preserve"> tiene implementado un algoritmo A* para el seguimiento de caminos, que en este caso su objetivo es perseguir al jugador hasta acabar con él. Dicho algoritmo se ha utilizado con la ayuda de la librería </w:t>
-      </w:r>
-      <w:proofErr w:type="spellStart"/>
-      <w:r>
-        <w:t>astarpathfindingproyect</w:t>
-      </w:r>
-      <w:proofErr w:type="spellEnd"/>
-      <w:r>
-        <w:t>, la cuál nos ofrece la posibilidad de dar esta cualidad a nuestros objetos del juego de manera sencilla, simplemente añadiendo varios script</w:t>
+        <w:t xml:space="preserve"> tiene </w:t>
+      </w:r>
+      <w:r>
+        <w:t>aplicado</w:t>
+      </w:r>
+      <w:r>
+        <w:t xml:space="preserve"> un algoritmo A* para el seguimiento de caminos, que en este caso su objetivo es perseguir al jugador hasta acabar con él. Dicho algoritmo </w:t>
+      </w:r>
+      <w:r>
+        <w:lastRenderedPageBreak/>
+        <w:t xml:space="preserve">se ha </w:t>
+      </w:r>
+      <w:r>
+        <w:t>implementado</w:t>
+      </w:r>
+      <w:r>
+        <w:t xml:space="preserve"> con la ayuda de la librería astarpathfindingproyect, la </w:t>
+      </w:r>
+      <w:r>
+        <w:t>cual</w:t>
+      </w:r>
+      <w:r>
+        <w:t xml:space="preserve"> nos ofrece la posibilidad de dar esta cualidad a nuestros objetos del juego de manera sencilla, simplemente añadiendo varios script</w:t>
       </w:r>
       <w:r>
         <w:t>s</w:t>
@@ -1464,6 +2167,875 @@
       <w:r>
         <w:t xml:space="preserve"> y velocidad de seguimiento.</w:t>
       </w:r>
+      <w:r>
+        <w:t xml:space="preserve"> </w:t>
+      </w:r>
+    </w:p>
+    <w:p>
+      <w:pPr>
+        <w:jc w:val="both"/>
+      </w:pPr>
+      <w:r>
+        <w:rPr>
+          <w:noProof/>
+        </w:rPr>
+        <w:drawing>
+          <wp:anchor distT="0" distB="0" distL="114300" distR="114300" simplePos="0" relativeHeight="251715584" behindDoc="0" locked="0" layoutInCell="1" allowOverlap="1" wp14:anchorId="6ADBBA89" wp14:editId="75A4DC02">
+            <wp:simplePos x="0" y="0"/>
+            <wp:positionH relativeFrom="margin">
+              <wp:posOffset>400050</wp:posOffset>
+            </wp:positionH>
+            <wp:positionV relativeFrom="paragraph">
+              <wp:posOffset>10160</wp:posOffset>
+            </wp:positionV>
+            <wp:extent cx="2390775" cy="4523267"/>
+            <wp:effectExtent l="0" t="0" r="0" b="0"/>
+            <wp:wrapNone/>
+            <wp:docPr id="1878246714" name="Imagen 5"/>
+            <wp:cNvGraphicFramePr>
+              <a:graphicFrameLocks xmlns:a="http://schemas.openxmlformats.org/drawingml/2006/main" noChangeAspect="1"/>
+            </wp:cNvGraphicFramePr>
+            <a:graphic xmlns:a="http://schemas.openxmlformats.org/drawingml/2006/main">
+              <a:graphicData uri="http://schemas.openxmlformats.org/drawingml/2006/picture">
+                <pic:pic xmlns:pic="http://schemas.openxmlformats.org/drawingml/2006/picture">
+                  <pic:nvPicPr>
+                    <pic:cNvPr id="0" name="Picture 5"/>
+                    <pic:cNvPicPr>
+                      <a:picLocks noChangeAspect="1" noChangeArrowheads="1"/>
+                    </pic:cNvPicPr>
+                  </pic:nvPicPr>
+                  <pic:blipFill>
+                    <a:blip r:embed="rId14">
+                      <a:extLst>
+                        <a:ext uri="{28A0092B-C50C-407E-A947-70E740481C1C}">
+                          <a14:useLocalDpi xmlns:a14="http://schemas.microsoft.com/office/drawing/2010/main" val="0"/>
+                        </a:ext>
+                      </a:extLst>
+                    </a:blip>
+                    <a:srcRect/>
+                    <a:stretch>
+                      <a:fillRect/>
+                    </a:stretch>
+                  </pic:blipFill>
+                  <pic:spPr bwMode="auto">
+                    <a:xfrm>
+                      <a:off x="0" y="0"/>
+                      <a:ext cx="2390775" cy="4523267"/>
+                    </a:xfrm>
+                    <a:prstGeom prst="rect">
+                      <a:avLst/>
+                    </a:prstGeom>
+                    <a:noFill/>
+                    <a:ln>
+                      <a:noFill/>
+                    </a:ln>
+                  </pic:spPr>
+                </pic:pic>
+              </a:graphicData>
+            </a:graphic>
+            <wp14:sizeRelH relativeFrom="margin">
+              <wp14:pctWidth>0</wp14:pctWidth>
+            </wp14:sizeRelH>
+            <wp14:sizeRelV relativeFrom="margin">
+              <wp14:pctHeight>0</wp14:pctHeight>
+            </wp14:sizeRelV>
+          </wp:anchor>
+        </w:drawing>
+      </w:r>
+      <w:r>
+        <w:rPr>
+          <w:noProof/>
+        </w:rPr>
+        <w:drawing>
+          <wp:anchor distT="0" distB="0" distL="114300" distR="114300" simplePos="0" relativeHeight="251714560" behindDoc="0" locked="0" layoutInCell="1" allowOverlap="1" wp14:anchorId="043BE5C7" wp14:editId="236ADF1D">
+            <wp:simplePos x="0" y="0"/>
+            <wp:positionH relativeFrom="column">
+              <wp:posOffset>3175635</wp:posOffset>
+            </wp:positionH>
+            <wp:positionV relativeFrom="paragraph">
+              <wp:posOffset>10160</wp:posOffset>
+            </wp:positionV>
+            <wp:extent cx="2116922" cy="4491862"/>
+            <wp:effectExtent l="0" t="0" r="0" b="4445"/>
+            <wp:wrapNone/>
+            <wp:docPr id="1637412438" name="Imagen 2"/>
+            <wp:cNvGraphicFramePr>
+              <a:graphicFrameLocks xmlns:a="http://schemas.openxmlformats.org/drawingml/2006/main" noChangeAspect="1"/>
+            </wp:cNvGraphicFramePr>
+            <a:graphic xmlns:a="http://schemas.openxmlformats.org/drawingml/2006/main">
+              <a:graphicData uri="http://schemas.openxmlformats.org/drawingml/2006/picture">
+                <pic:pic xmlns:pic="http://schemas.openxmlformats.org/drawingml/2006/picture">
+                  <pic:nvPicPr>
+                    <pic:cNvPr id="0" name="Picture 2"/>
+                    <pic:cNvPicPr>
+                      <a:picLocks noChangeAspect="1" noChangeArrowheads="1"/>
+                    </pic:cNvPicPr>
+                  </pic:nvPicPr>
+                  <pic:blipFill>
+                    <a:blip r:embed="rId15">
+                      <a:extLst>
+                        <a:ext uri="{28A0092B-C50C-407E-A947-70E740481C1C}">
+                          <a14:useLocalDpi xmlns:a14="http://schemas.microsoft.com/office/drawing/2010/main" val="0"/>
+                        </a:ext>
+                      </a:extLst>
+                    </a:blip>
+                    <a:srcRect/>
+                    <a:stretch>
+                      <a:fillRect/>
+                    </a:stretch>
+                  </pic:blipFill>
+                  <pic:spPr bwMode="auto">
+                    <a:xfrm>
+                      <a:off x="0" y="0"/>
+                      <a:ext cx="2116922" cy="4491862"/>
+                    </a:xfrm>
+                    <a:prstGeom prst="rect">
+                      <a:avLst/>
+                    </a:prstGeom>
+                    <a:noFill/>
+                    <a:ln>
+                      <a:noFill/>
+                    </a:ln>
+                  </pic:spPr>
+                </pic:pic>
+              </a:graphicData>
+            </a:graphic>
+            <wp14:sizeRelH relativeFrom="margin">
+              <wp14:pctWidth>0</wp14:pctWidth>
+            </wp14:sizeRelH>
+            <wp14:sizeRelV relativeFrom="margin">
+              <wp14:pctHeight>0</wp14:pctHeight>
+            </wp14:sizeRelV>
+          </wp:anchor>
+        </w:drawing>
+      </w:r>
+    </w:p>
+    <w:p>
+      <w:pPr>
+        <w:jc w:val="both"/>
+      </w:pPr>
+    </w:p>
+    <w:p>
+      <w:pPr>
+        <w:jc w:val="both"/>
+      </w:pPr>
+    </w:p>
+    <w:p>
+      <w:pPr>
+        <w:jc w:val="both"/>
+      </w:pPr>
+    </w:p>
+    <w:p>
+      <w:pPr>
+        <w:jc w:val="both"/>
+      </w:pPr>
+    </w:p>
+    <w:p>
+      <w:pPr>
+        <w:jc w:val="both"/>
+      </w:pPr>
+    </w:p>
+    <w:p>
+      <w:pPr>
+        <w:jc w:val="both"/>
+      </w:pPr>
+    </w:p>
+    <w:p>
+      <w:pPr>
+        <w:jc w:val="both"/>
+      </w:pPr>
+    </w:p>
+    <w:p>
+      <w:pPr>
+        <w:jc w:val="both"/>
+      </w:pPr>
+    </w:p>
+    <w:p>
+      <w:pPr>
+        <w:jc w:val="both"/>
+      </w:pPr>
+    </w:p>
+    <w:p>
+      <w:pPr>
+        <w:jc w:val="both"/>
+      </w:pPr>
+    </w:p>
+    <w:p>
+      <w:pPr>
+        <w:jc w:val="both"/>
+      </w:pPr>
+    </w:p>
+    <w:p>
+      <w:pPr>
+        <w:jc w:val="both"/>
+      </w:pPr>
+    </w:p>
+    <w:p>
+      <w:pPr>
+        <w:jc w:val="both"/>
+      </w:pPr>
+    </w:p>
+    <w:p>
+      <w:pPr>
+        <w:jc w:val="both"/>
+      </w:pPr>
+    </w:p>
+    <w:p>
+      <w:pPr>
+        <w:jc w:val="both"/>
+      </w:pPr>
+    </w:p>
+    <w:p>
+      <w:pPr>
+        <w:jc w:val="both"/>
+      </w:pPr>
+      <w:r>
+        <w:t xml:space="preserve">También para la gestión de las animaciones se ha usado una máquina de estados finitos de la siguiente forma: </w:t>
+      </w:r>
+    </w:p>
+    <w:p>
+      <w:pPr>
+        <w:jc w:val="both"/>
+      </w:pPr>
+      <w:r>
+        <w:rPr>
+          <w:noProof/>
+        </w:rPr>
+        <w:drawing>
+          <wp:anchor distT="0" distB="0" distL="114300" distR="114300" simplePos="0" relativeHeight="251716608" behindDoc="0" locked="0" layoutInCell="1" allowOverlap="1" wp14:anchorId="62B7010C" wp14:editId="19908641">
+            <wp:simplePos x="0" y="0"/>
+            <wp:positionH relativeFrom="margin">
+              <wp:align>right</wp:align>
+            </wp:positionH>
+            <wp:positionV relativeFrom="paragraph">
+              <wp:posOffset>6985</wp:posOffset>
+            </wp:positionV>
+            <wp:extent cx="6457950" cy="2714625"/>
+            <wp:effectExtent l="0" t="0" r="0" b="9525"/>
+            <wp:wrapNone/>
+            <wp:docPr id="632368601" name="Imagen 6"/>
+            <wp:cNvGraphicFramePr>
+              <a:graphicFrameLocks xmlns:a="http://schemas.openxmlformats.org/drawingml/2006/main" noChangeAspect="1"/>
+            </wp:cNvGraphicFramePr>
+            <a:graphic xmlns:a="http://schemas.openxmlformats.org/drawingml/2006/main">
+              <a:graphicData uri="http://schemas.openxmlformats.org/drawingml/2006/picture">
+                <pic:pic xmlns:pic="http://schemas.openxmlformats.org/drawingml/2006/picture">
+                  <pic:nvPicPr>
+                    <pic:cNvPr id="0" name="Picture 6"/>
+                    <pic:cNvPicPr>
+                      <a:picLocks noChangeAspect="1" noChangeArrowheads="1"/>
+                    </pic:cNvPicPr>
+                  </pic:nvPicPr>
+                  <pic:blipFill>
+                    <a:blip r:embed="rId16">
+                      <a:extLst>
+                        <a:ext uri="{28A0092B-C50C-407E-A947-70E740481C1C}">
+                          <a14:useLocalDpi xmlns:a14="http://schemas.microsoft.com/office/drawing/2010/main" val="0"/>
+                        </a:ext>
+                      </a:extLst>
+                    </a:blip>
+                    <a:srcRect/>
+                    <a:stretch>
+                      <a:fillRect/>
+                    </a:stretch>
+                  </pic:blipFill>
+                  <pic:spPr bwMode="auto">
+                    <a:xfrm>
+                      <a:off x="0" y="0"/>
+                      <a:ext cx="6457950" cy="2714625"/>
+                    </a:xfrm>
+                    <a:prstGeom prst="rect">
+                      <a:avLst/>
+                    </a:prstGeom>
+                    <a:noFill/>
+                    <a:ln>
+                      <a:noFill/>
+                    </a:ln>
+                  </pic:spPr>
+                </pic:pic>
+              </a:graphicData>
+            </a:graphic>
+          </wp:anchor>
+        </w:drawing>
+      </w:r>
+    </w:p>
+    <w:p>
+      <w:pPr>
+        <w:jc w:val="both"/>
+      </w:pPr>
+    </w:p>
+    <w:p>
+      <w:pPr>
+        <w:jc w:val="both"/>
+      </w:pPr>
+    </w:p>
+    <w:p>
+      <w:pPr>
+        <w:jc w:val="both"/>
+      </w:pPr>
+    </w:p>
+    <w:p>
+      <w:pPr>
+        <w:jc w:val="both"/>
+      </w:pPr>
+    </w:p>
+    <w:p>
+      <w:pPr>
+        <w:jc w:val="both"/>
+      </w:pPr>
+    </w:p>
+    <w:p>
+      <w:pPr>
+        <w:jc w:val="both"/>
+      </w:pPr>
+    </w:p>
+    <w:p>
+      <w:pPr>
+        <w:jc w:val="both"/>
+      </w:pPr>
+    </w:p>
+    <w:p>
+      <w:pPr>
+        <w:jc w:val="both"/>
+      </w:pPr>
+    </w:p>
+    <w:p>
+      <w:pPr>
+        <w:jc w:val="both"/>
+      </w:pPr>
+    </w:p>
+    <w:p>
+      <w:pPr>
+        <w:jc w:val="both"/>
+      </w:pPr>
+      <w:r>
+        <w:t>Observamos entonces varios estados:</w:t>
+      </w:r>
+    </w:p>
+    <w:p>
+      <w:pPr>
+        <w:pStyle w:val="Prrafodelista"/>
+        <w:numPr>
+          <w:ilvl w:val="0"/>
+          <w:numId w:val="7"/>
+        </w:numPr>
+        <w:jc w:val="both"/>
+      </w:pPr>
+      <w:r>
+        <w:rPr>
+          <w:b/>
+          <w:bCs/>
+        </w:rPr>
+        <w:t>Entry</w:t>
+      </w:r>
+      <w:r>
+        <w:t>: el estado por donde comenzara la ejecución de máquina.</w:t>
+      </w:r>
+    </w:p>
+    <w:p>
+      <w:pPr>
+        <w:pStyle w:val="Prrafodelista"/>
+        <w:numPr>
+          <w:ilvl w:val="0"/>
+          <w:numId w:val="7"/>
+        </w:numPr>
+        <w:jc w:val="both"/>
+      </w:pPr>
+      <w:r>
+        <w:rPr>
+          <w:b/>
+          <w:bCs/>
+        </w:rPr>
+        <w:t>Idle</w:t>
+      </w:r>
+      <w:r>
+        <w:t xml:space="preserve">: estado inactivo, donde nuestro </w:t>
+      </w:r>
+      <w:r>
+        <w:t>enemigo</w:t>
+      </w:r>
+      <w:r>
+        <w:t xml:space="preserve"> se mantendrá a la espera de </w:t>
+      </w:r>
+      <w:r>
+        <w:t>que el jugador entre en su zona habilitada para seguirlo</w:t>
+      </w:r>
+      <w:r>
+        <w:t>.</w:t>
+      </w:r>
+    </w:p>
+    <w:p>
+      <w:pPr>
+        <w:pStyle w:val="Prrafodelista"/>
+        <w:numPr>
+          <w:ilvl w:val="0"/>
+          <w:numId w:val="7"/>
+        </w:numPr>
+        <w:jc w:val="both"/>
+      </w:pPr>
+      <w:r>
+        <w:rPr>
+          <w:b/>
+          <w:bCs/>
+        </w:rPr>
+        <w:t>Run</w:t>
+      </w:r>
+      <w:r>
+        <w:t>: estado de movimiento al cual pasaremos siempre</w:t>
+      </w:r>
+      <w:r>
+        <w:t xml:space="preserve"> que detectemos al jugador y vaya a perseguirlo</w:t>
+      </w:r>
+      <w:r>
+        <w:t>, gestionado en la máquina mediante un parámetro booleano llamado run.</w:t>
+      </w:r>
+    </w:p>
+    <w:p>
+      <w:pPr>
+        <w:pStyle w:val="Prrafodelista"/>
+        <w:numPr>
+          <w:ilvl w:val="0"/>
+          <w:numId w:val="7"/>
+        </w:numPr>
+        <w:jc w:val="both"/>
+      </w:pPr>
+      <w:r>
+        <w:rPr>
+          <w:b/>
+          <w:bCs/>
+        </w:rPr>
+        <w:lastRenderedPageBreak/>
+        <w:t>Attack</w:t>
+      </w:r>
+      <w:r>
+        <w:t xml:space="preserve">: estado que representa la acción de disparo, al </w:t>
+      </w:r>
+      <w:r>
+        <w:t>cual</w:t>
+      </w:r>
+      <w:r>
+        <w:t xml:space="preserve"> podremos acceder desde cualquier estado, siempre y cuando </w:t>
+      </w:r>
+      <w:r>
+        <w:t>detectemos al jugador en nuestro alcance</w:t>
+      </w:r>
+      <w:r>
+        <w:t>, gestionado en la máquina mediante un trigger llamado attack</w:t>
+      </w:r>
+      <w:r>
+        <w:t>, saldremos de él cuándo no estemos dentro de nuestro alcance</w:t>
+      </w:r>
+      <w:r>
+        <w:t>.</w:t>
+      </w:r>
+    </w:p>
+    <w:p>
+      <w:pPr>
+        <w:pStyle w:val="Prrafodelista"/>
+        <w:numPr>
+          <w:ilvl w:val="0"/>
+          <w:numId w:val="7"/>
+        </w:numPr>
+        <w:jc w:val="both"/>
+      </w:pPr>
+      <w:r>
+        <w:rPr>
+          <w:b/>
+          <w:bCs/>
+        </w:rPr>
+        <w:t>Hurt</w:t>
+      </w:r>
+      <w:r>
+        <w:t xml:space="preserve">: estado que representa el daño sobre el </w:t>
+      </w:r>
+      <w:r>
+        <w:t>enemigo</w:t>
+      </w:r>
+      <w:r>
+        <w:t xml:space="preserve">, se pasará a </w:t>
+      </w:r>
+      <w:r>
+        <w:t>él</w:t>
+      </w:r>
+      <w:r>
+        <w:t xml:space="preserve"> mediante un trigger llamado hurt, que se activará cuando </w:t>
+      </w:r>
+      <w:r>
+        <w:t>el jugador</w:t>
+      </w:r>
+      <w:r>
+        <w:t xml:space="preserve"> dañe al </w:t>
+      </w:r>
+      <w:r>
+        <w:t>enemigo</w:t>
+      </w:r>
+      <w:r>
+        <w:t>.</w:t>
+      </w:r>
+    </w:p>
+    <w:p>
+      <w:pPr>
+        <w:pStyle w:val="Prrafodelista"/>
+        <w:numPr>
+          <w:ilvl w:val="0"/>
+          <w:numId w:val="7"/>
+        </w:numPr>
+        <w:jc w:val="both"/>
+      </w:pPr>
+      <w:r>
+        <w:rPr>
+          <w:b/>
+          <w:bCs/>
+        </w:rPr>
+        <w:t>Die</w:t>
+      </w:r>
+      <w:r>
+        <w:t xml:space="preserve">: estado que representa la muerte del </w:t>
+      </w:r>
+      <w:r>
+        <w:t>enemigo</w:t>
+      </w:r>
+      <w:r>
+        <w:t xml:space="preserve">, se pasará a </w:t>
+      </w:r>
+      <w:r>
+        <w:t>él</w:t>
+      </w:r>
+      <w:r>
+        <w:t xml:space="preserve"> siempre y </w:t>
+      </w:r>
+      <w:r>
+        <w:t>cuando pase</w:t>
+      </w:r>
+      <w:r>
+        <w:t xml:space="preserve"> a tener 0 vidas, situación controlada mediante un trigger llamado die.</w:t>
+      </w:r>
+    </w:p>
+    <w:p>
+      <w:pPr>
+        <w:jc w:val="both"/>
+      </w:pPr>
+      <w:r>
+        <w:t>En cuanto a las trampas todas del nivel funcionan de manera similar, gestionadas</w:t>
+      </w:r>
+      <w:r>
+        <w:t xml:space="preserve"> sus animaciones</w:t>
+      </w:r>
+      <w:r>
+        <w:t xml:space="preserve"> también mediante una máquina de estados de la siguiente forma: </w:t>
+      </w:r>
+    </w:p>
+    <w:p>
+      <w:pPr>
+        <w:jc w:val="both"/>
+      </w:pPr>
+      <w:r>
+        <w:rPr>
+          <w:noProof/>
+        </w:rPr>
+        <w:drawing>
+          <wp:anchor distT="0" distB="0" distL="114300" distR="114300" simplePos="0" relativeHeight="251717632" behindDoc="0" locked="0" layoutInCell="1" allowOverlap="1" wp14:anchorId="41D31720" wp14:editId="610EC581">
+            <wp:simplePos x="0" y="0"/>
+            <wp:positionH relativeFrom="column">
+              <wp:posOffset>822960</wp:posOffset>
+            </wp:positionH>
+            <wp:positionV relativeFrom="paragraph">
+              <wp:posOffset>5080</wp:posOffset>
+            </wp:positionV>
+            <wp:extent cx="4791075" cy="1790700"/>
+            <wp:effectExtent l="0" t="0" r="9525" b="0"/>
+            <wp:wrapNone/>
+            <wp:docPr id="2080375502" name="Imagen 8"/>
+            <wp:cNvGraphicFramePr>
+              <a:graphicFrameLocks xmlns:a="http://schemas.openxmlformats.org/drawingml/2006/main" noChangeAspect="1"/>
+            </wp:cNvGraphicFramePr>
+            <a:graphic xmlns:a="http://schemas.openxmlformats.org/drawingml/2006/main">
+              <a:graphicData uri="http://schemas.openxmlformats.org/drawingml/2006/picture">
+                <pic:pic xmlns:pic="http://schemas.openxmlformats.org/drawingml/2006/picture">
+                  <pic:nvPicPr>
+                    <pic:cNvPr id="0" name="Picture 8"/>
+                    <pic:cNvPicPr>
+                      <a:picLocks noChangeAspect="1" noChangeArrowheads="1"/>
+                    </pic:cNvPicPr>
+                  </pic:nvPicPr>
+                  <pic:blipFill>
+                    <a:blip r:embed="rId17">
+                      <a:extLst>
+                        <a:ext uri="{28A0092B-C50C-407E-A947-70E740481C1C}">
+                          <a14:useLocalDpi xmlns:a14="http://schemas.microsoft.com/office/drawing/2010/main" val="0"/>
+                        </a:ext>
+                      </a:extLst>
+                    </a:blip>
+                    <a:srcRect/>
+                    <a:stretch>
+                      <a:fillRect/>
+                    </a:stretch>
+                  </pic:blipFill>
+                  <pic:spPr bwMode="auto">
+                    <a:xfrm>
+                      <a:off x="0" y="0"/>
+                      <a:ext cx="4791075" cy="1790700"/>
+                    </a:xfrm>
+                    <a:prstGeom prst="rect">
+                      <a:avLst/>
+                    </a:prstGeom>
+                    <a:noFill/>
+                    <a:ln>
+                      <a:noFill/>
+                    </a:ln>
+                  </pic:spPr>
+                </pic:pic>
+              </a:graphicData>
+            </a:graphic>
+          </wp:anchor>
+        </w:drawing>
+      </w:r>
+    </w:p>
+    <w:p>
+      <w:pPr>
+        <w:jc w:val="both"/>
+      </w:pPr>
+    </w:p>
+    <w:p>
+      <w:pPr>
+        <w:jc w:val="both"/>
+      </w:pPr>
+    </w:p>
+    <w:p>
+      <w:pPr>
+        <w:jc w:val="both"/>
+      </w:pPr>
+    </w:p>
+    <w:p>
+      <w:pPr>
+        <w:jc w:val="both"/>
+      </w:pPr>
+    </w:p>
+    <w:p>
+      <w:pPr>
+        <w:jc w:val="both"/>
+      </w:pPr>
+    </w:p>
+    <w:p>
+      <w:pPr>
+        <w:jc w:val="both"/>
+      </w:pPr>
+    </w:p>
+    <w:p>
+      <w:pPr>
+        <w:jc w:val="both"/>
+      </w:pPr>
+      <w:r>
+        <w:t>Observamos dos estados:</w:t>
+      </w:r>
+    </w:p>
+    <w:p>
+      <w:pPr>
+        <w:pStyle w:val="Prrafodelista"/>
+        <w:numPr>
+          <w:ilvl w:val="0"/>
+          <w:numId w:val="7"/>
+        </w:numPr>
+        <w:jc w:val="both"/>
+      </w:pPr>
+      <w:r>
+        <w:rPr>
+          <w:b/>
+          <w:bCs/>
+        </w:rPr>
+        <w:t>Idle</w:t>
+      </w:r>
+      <w:r>
+        <w:t>: estado inicial donde la trampa no estará activa y esperará a que el jugador entre dentro de su coño de acción.</w:t>
+      </w:r>
+    </w:p>
+    <w:p>
+      <w:pPr>
+        <w:pStyle w:val="Prrafodelista"/>
+        <w:numPr>
+          <w:ilvl w:val="0"/>
+          <w:numId w:val="7"/>
+        </w:numPr>
+        <w:jc w:val="both"/>
+      </w:pPr>
+      <w:r>
+        <w:rPr>
+          <w:b/>
+          <w:bCs/>
+        </w:rPr>
+        <w:t>Activated</w:t>
+      </w:r>
+      <w:r>
+        <w:t>: estado donde la trampa pasara a activarse y a hacer daño al jugador para después pasar de nuevo al estado Idle, cuando se acabe el tiempo de activación.</w:t>
+      </w:r>
+    </w:p>
+    <w:p>
+      <w:pPr>
+        <w:jc w:val="both"/>
+      </w:pPr>
+      <w:r>
+        <w:t>T</w:t>
+      </w:r>
+      <w:r>
+        <w:t>ambién</w:t>
+      </w:r>
+      <w:r>
+        <w:t xml:space="preserve"> cada una posee un</w:t>
+      </w:r>
+      <w:r>
+        <w:t xml:space="preserve"> script</w:t>
+      </w:r>
+      <w:r>
+        <w:t xml:space="preserve"> propio para su comportamiento</w:t>
+      </w:r>
+      <w:r>
+        <w:t xml:space="preserve"> ElectricTower, para la torreta eléctrica, LaserTower, para la torreta laser y enemy_sideaways para la sierra. Los dos primeros usan una corutina que se activara dentro del método OnTriggerEnter2D cuando colisione con el jugador para establecer su Sprite a rojo e indicar que se ha activado para después de un tiempo de activación, si el jugador se encuentra dentro de su cono de acción, proceder a dañar al jugador. La sierra en cambio se mueve libremente de izquierda a derecha dentro de unos límites izquierdo y derecho respectivamente y cuando colisione con el jugador procederá a hacerle daño.</w:t>
+      </w:r>
+    </w:p>
+    <w:p>
+      <w:pPr>
+        <w:jc w:val="both"/>
+      </w:pPr>
+      <w:r>
+        <w:t xml:space="preserve">En cuanto a la segunda habitación, encontramos al segundo enemigo del juego, llamado bringer of death, el cual se encuentra patrullando esta segunda sala entre dos puntos fijos y en cuanto el jugador entre en su cono de acción, controlado mediante un raycast2D, comenzará a atacarle. Sus animaciones también han sido gestionadas mediante una máquina de estados de la siguiente forma: </w:t>
+      </w:r>
+    </w:p>
+    <w:p>
+      <w:pPr>
+        <w:jc w:val="both"/>
+      </w:pPr>
+      <w:r>
+        <w:rPr>
+          <w:noProof/>
+        </w:rPr>
+        <w:drawing>
+          <wp:anchor distT="0" distB="0" distL="114300" distR="114300" simplePos="0" relativeHeight="251718656" behindDoc="0" locked="0" layoutInCell="1" allowOverlap="1" wp14:anchorId="18998563" wp14:editId="3B242D7E">
+            <wp:simplePos x="0" y="0"/>
+            <wp:positionH relativeFrom="margin">
+              <wp:align>right</wp:align>
+            </wp:positionH>
+            <wp:positionV relativeFrom="paragraph">
+              <wp:posOffset>10795</wp:posOffset>
+            </wp:positionV>
+            <wp:extent cx="6457950" cy="2438400"/>
+            <wp:effectExtent l="0" t="0" r="0" b="0"/>
+            <wp:wrapNone/>
+            <wp:docPr id="2018062592" name="Imagen 9"/>
+            <wp:cNvGraphicFramePr>
+              <a:graphicFrameLocks xmlns:a="http://schemas.openxmlformats.org/drawingml/2006/main" noChangeAspect="1"/>
+            </wp:cNvGraphicFramePr>
+            <a:graphic xmlns:a="http://schemas.openxmlformats.org/drawingml/2006/main">
+              <a:graphicData uri="http://schemas.openxmlformats.org/drawingml/2006/picture">
+                <pic:pic xmlns:pic="http://schemas.openxmlformats.org/drawingml/2006/picture">
+                  <pic:nvPicPr>
+                    <pic:cNvPr id="0" name="Picture 9"/>
+                    <pic:cNvPicPr>
+                      <a:picLocks noChangeAspect="1" noChangeArrowheads="1"/>
+                    </pic:cNvPicPr>
+                  </pic:nvPicPr>
+                  <pic:blipFill>
+                    <a:blip r:embed="rId18">
+                      <a:extLst>
+                        <a:ext uri="{28A0092B-C50C-407E-A947-70E740481C1C}">
+                          <a14:useLocalDpi xmlns:a14="http://schemas.microsoft.com/office/drawing/2010/main" val="0"/>
+                        </a:ext>
+                      </a:extLst>
+                    </a:blip>
+                    <a:srcRect/>
+                    <a:stretch>
+                      <a:fillRect/>
+                    </a:stretch>
+                  </pic:blipFill>
+                  <pic:spPr bwMode="auto">
+                    <a:xfrm>
+                      <a:off x="0" y="0"/>
+                      <a:ext cx="6457950" cy="2438400"/>
+                    </a:xfrm>
+                    <a:prstGeom prst="rect">
+                      <a:avLst/>
+                    </a:prstGeom>
+                    <a:noFill/>
+                    <a:ln>
+                      <a:noFill/>
+                    </a:ln>
+                  </pic:spPr>
+                </pic:pic>
+              </a:graphicData>
+            </a:graphic>
+          </wp:anchor>
+        </w:drawing>
+      </w:r>
+    </w:p>
+    <w:p>
+      <w:pPr>
+        <w:jc w:val="both"/>
+      </w:pPr>
+    </w:p>
+    <w:p>
+      <w:pPr>
+        <w:jc w:val="both"/>
+      </w:pPr>
+    </w:p>
+    <w:p>
+      <w:pPr>
+        <w:jc w:val="both"/>
+      </w:pPr>
+    </w:p>
+    <w:p>
+      <w:pPr>
+        <w:jc w:val="both"/>
+      </w:pPr>
+    </w:p>
+    <w:p>
+      <w:pPr>
+        <w:jc w:val="both"/>
+      </w:pPr>
+    </w:p>
+    <w:p>
+      <w:pPr>
+        <w:jc w:val="both"/>
+      </w:pPr>
+    </w:p>
+    <w:p>
+      <w:pPr>
+        <w:jc w:val="both"/>
+      </w:pPr>
+    </w:p>
+    <w:p>
+      <w:pPr>
+        <w:jc w:val="both"/>
+      </w:pPr>
+    </w:p>
+    <w:p>
+      <w:pPr>
+        <w:jc w:val="both"/>
+      </w:pPr>
+      <w:r>
+        <w:lastRenderedPageBreak/>
+        <w:t>Que como vemos es muy similar a la del primer enemigo, con lo cual no procedemos a explicarla de nuevo.</w:t>
+      </w:r>
+    </w:p>
+    <w:p>
+      <w:pPr>
+        <w:jc w:val="both"/>
+      </w:pPr>
+      <w:r>
+        <w:t>También en este nivel tenemos el objeto coleccionable de vida, el cuál nos proporcionará un corazón que recuperar en caso de que nos falte vida. Su comportamiento esta definido en el script HealthCollectable.</w:t>
+      </w:r>
+    </w:p>
+    <w:p>
+      <w:pPr>
+        <w:jc w:val="both"/>
+      </w:pPr>
+      <w:r>
+        <w:t xml:space="preserve">Para finalizar en la parte final de este nivel, nos encontramos con el objeto puerta, el cual mediante el script CambioEscena </w:t>
+      </w:r>
+      <w:r>
+        <w:t>pasa de escena</w:t>
+      </w:r>
+      <w:r>
+        <w:t xml:space="preserve"> al nivel 2, cuando el jugador colisione con él.</w:t>
+      </w:r>
     </w:p>
     <w:p>
       <w:pPr>
@@ -1491,7 +3063,6 @@
       </w:pPr>
       <w:bookmarkStart w:id="4" w:name="_Toc165123829"/>
       <w:r>
-        <w:lastRenderedPageBreak/>
         <w:t>PANTALLA DE PUNTUACIÓN</w:t>
       </w:r>
       <w:bookmarkEnd w:id="4"/>
@@ -1541,7 +3112,7 @@
         </w:rPr>
         <w:t xml:space="preserve"> </w:t>
       </w:r>
-      <w:hyperlink r:id="rId13" w:history="1">
+      <w:hyperlink r:id="rId19" w:history="1">
         <w:r>
           <w:rPr>
             <w:rStyle w:val="Hipervnculo"/>
@@ -1561,33 +3132,23 @@
           <w:color w:val="auto"/>
         </w:rPr>
       </w:pPr>
-      <w:proofErr w:type="spellStart"/>
       <w:r>
         <w:rPr>
           <w:b/>
           <w:bCs/>
           <w:color w:val="auto"/>
         </w:rPr>
-        <w:t>Asset</w:t>
-      </w:r>
-      <w:proofErr w:type="spellEnd"/>
+        <w:t>Asset para configuración gráfica:</w:t>
+      </w:r>
       <w:r>
         <w:rPr>
           <w:b/>
           <w:bCs/>
           <w:color w:val="auto"/>
         </w:rPr>
-        <w:t xml:space="preserve"> para configuración gráfica:</w:t>
-      </w:r>
-      <w:r>
-        <w:rPr>
-          <w:b/>
-          <w:bCs/>
-          <w:color w:val="auto"/>
-        </w:rPr>
         <w:t xml:space="preserve"> </w:t>
       </w:r>
-      <w:hyperlink r:id="rId14" w:history="1">
+      <w:hyperlink r:id="rId20" w:history="1">
         <w:r>
           <w:rPr>
             <w:rStyle w:val="Hipervnculo"/>
@@ -1622,7 +3183,7 @@
         </w:rPr>
         <w:t xml:space="preserve"> </w:t>
       </w:r>
-      <w:hyperlink r:id="rId15" w:history="1">
+      <w:hyperlink r:id="rId21" w:history="1">
         <w:r>
           <w:rPr>
             <w:rStyle w:val="Hipervnculo"/>
@@ -1657,7 +3218,7 @@
         </w:rPr>
         <w:t xml:space="preserve"> </w:t>
       </w:r>
-      <w:hyperlink r:id="rId16" w:history="1">
+      <w:hyperlink r:id="rId22" w:history="1">
         <w:r>
           <w:rPr>
             <w:rStyle w:val="Hipervnculo"/>
@@ -1679,31 +3240,21 @@
           <w:u w:val="none"/>
         </w:rPr>
       </w:pPr>
-      <w:proofErr w:type="spellStart"/>
       <w:r>
         <w:rPr>
           <w:b/>
           <w:bCs/>
           <w:color w:val="auto"/>
         </w:rPr>
-        <w:t>Sprites</w:t>
-      </w:r>
-      <w:proofErr w:type="spellEnd"/>
-      <w:r>
-        <w:rPr>
-          <w:b/>
-          <w:bCs/>
+        <w:t>Sprites Nivel 1:</w:t>
+      </w:r>
+      <w:r>
+        <w:rPr>
           <w:color w:val="auto"/>
         </w:rPr>
-        <w:t xml:space="preserve"> Nivel 1:</w:t>
-      </w:r>
-      <w:r>
-        <w:rPr>
-          <w:color w:val="auto"/>
-        </w:rPr>
         <w:t xml:space="preserve"> </w:t>
       </w:r>
-      <w:hyperlink r:id="rId17" w:history="1">
+      <w:hyperlink r:id="rId23" w:history="1">
         <w:r>
           <w:rPr>
             <w:rStyle w:val="Hipervnculo"/>
@@ -1741,7 +3292,7 @@
         </w:rPr>
         <w:t xml:space="preserve"> </w:t>
       </w:r>
-      <w:hyperlink r:id="rId18" w:history="1">
+      <w:hyperlink r:id="rId24" w:history="1">
         <w:r>
           <w:rPr>
             <w:rStyle w:val="Hipervnculo"/>
@@ -1757,7 +3308,7 @@
         </w:rPr>
         <w:t xml:space="preserve">, </w:t>
       </w:r>
-      <w:hyperlink r:id="rId19" w:history="1">
+      <w:hyperlink r:id="rId25" w:history="1">
         <w:r>
           <w:rPr>
             <w:rStyle w:val="Hipervnculo"/>
@@ -1773,7 +3324,7 @@
         </w:rPr>
         <w:t xml:space="preserve">, </w:t>
       </w:r>
-      <w:hyperlink r:id="rId20" w:history="1">
+      <w:hyperlink r:id="rId26" w:history="1">
         <w:r>
           <w:rPr>
             <w:rStyle w:val="Hipervnculo"/>
@@ -1815,7 +3366,7 @@
         </w:rPr>
         <w:t xml:space="preserve"> </w:t>
       </w:r>
-      <w:hyperlink r:id="rId21" w:history="1">
+      <w:hyperlink r:id="rId27" w:history="1">
         <w:r>
           <w:rPr>
             <w:rStyle w:val="Hipervnculo"/>
@@ -1856,7 +3407,7 @@
         </w:rPr>
         <w:t xml:space="preserve"> </w:t>
       </w:r>
-      <w:hyperlink r:id="rId22" w:history="1">
+      <w:hyperlink r:id="rId28" w:history="1">
         <w:r>
           <w:rPr>
             <w:rStyle w:val="Hipervnculo"/>
@@ -1879,31 +3430,21 @@
           <w:u w:val="none"/>
         </w:rPr>
       </w:pPr>
-      <w:proofErr w:type="spellStart"/>
       <w:r>
         <w:rPr>
           <w:b/>
           <w:bCs/>
           <w:color w:val="auto"/>
         </w:rPr>
-        <w:t>Sprites</w:t>
-      </w:r>
-      <w:proofErr w:type="spellEnd"/>
-      <w:r>
-        <w:rPr>
-          <w:b/>
-          <w:bCs/>
+        <w:t>Sprites, música y animaciones Nivel 2:</w:t>
+      </w:r>
+      <w:r>
+        <w:rPr>
           <w:color w:val="auto"/>
         </w:rPr>
-        <w:t>, música y animaciones Nivel 2:</w:t>
-      </w:r>
-      <w:r>
-        <w:rPr>
-          <w:color w:val="auto"/>
-        </w:rPr>
         <w:t xml:space="preserve"> </w:t>
       </w:r>
-      <w:hyperlink r:id="rId23" w:history="1">
+      <w:hyperlink r:id="rId29" w:history="1">
         <w:r>
           <w:rPr>
             <w:rStyle w:val="Hipervnculo"/>
@@ -1937,7 +3478,7 @@
         </w:rPr>
         <w:t xml:space="preserve"> </w:t>
       </w:r>
-      <w:hyperlink r:id="rId24" w:history="1">
+      <w:hyperlink r:id="rId30" w:history="1">
         <w:r>
           <w:rPr>
             <w:rStyle w:val="Hipervnculo"/>
@@ -1951,12 +3492,68 @@
         </w:rPr>
         <w:t xml:space="preserve">, </w:t>
       </w:r>
-      <w:hyperlink r:id="rId25" w:history="1">
+      <w:hyperlink r:id="rId31" w:history="1">
         <w:r>
           <w:rPr>
             <w:rStyle w:val="Hipervnculo"/>
           </w:rPr>
           <w:t>https://www.mediafire.com/file/wszdta62jwdgyru/Audio.zip/file</w:t>
+        </w:r>
+      </w:hyperlink>
+      <w:r>
+        <w:rPr>
+          <w:color w:val="auto"/>
+        </w:rPr>
+        <w:t xml:space="preserve"> </w:t>
+      </w:r>
+    </w:p>
+    <w:p>
+      <w:pPr>
+        <w:pStyle w:val="Prrafodelista"/>
+        <w:numPr>
+          <w:ilvl w:val="0"/>
+          <w:numId w:val="6"/>
+        </w:numPr>
+        <w:rPr>
+          <w:color w:val="auto"/>
+        </w:rPr>
+      </w:pPr>
+      <w:r>
+        <w:rPr>
+          <w:b/>
+          <w:bCs/>
+          <w:color w:val="auto"/>
+        </w:rPr>
+        <w:t>Librer</w:t>
+      </w:r>
+      <w:r>
+        <w:rPr>
+          <w:b/>
+          <w:bCs/>
+          <w:color w:val="auto"/>
+        </w:rPr>
+        <w:t>í</w:t>
+      </w:r>
+      <w:r>
+        <w:rPr>
+          <w:b/>
+          <w:bCs/>
+          <w:color w:val="auto"/>
+        </w:rPr>
+        <w:t>a A*:</w:t>
+      </w:r>
+      <w:r>
+        <w:rPr>
+          <w:color w:val="auto"/>
+        </w:rPr>
+        <w:t xml:space="preserve"> </w:t>
+      </w:r>
+      <w:hyperlink r:id="rId32" w:history="1">
+        <w:r>
+          <w:rPr>
+            <w:rStyle w:val="Hipervnculo"/>
+          </w:rPr>
+          <w:t>https://arongranberg.com/astar/</w:t>
         </w:r>
       </w:hyperlink>
       <w:r>
@@ -1985,7 +3582,7 @@
 </file>
 
 <file path=word/endnotes.xml><?xml version="1.0" encoding="utf-8"?>
-<w:endnotes xmlns:wpc="http://schemas.microsoft.com/office/word/2010/wordprocessingCanvas" xmlns:cx="http://schemas.microsoft.com/office/drawing/2014/chartex" xmlns:cx1="http://schemas.microsoft.com/office/drawing/2015/9/8/chartex" xmlns:cx2="http://schemas.microsoft.com/office/drawing/2015/10/21/chartex" xmlns:cx3="http://schemas.microsoft.com/office/drawing/2016/5/9/chartex" xmlns:cx4="http://schemas.microsoft.com/office/drawing/2016/5/10/chartex" xmlns:cx5="http://schemas.microsoft.com/office/drawing/2016/5/11/chartex" xmlns:cx6="http://schemas.microsoft.com/office/drawing/2016/5/12/chartex" xmlns:cx7="http://schemas.microsoft.com/office/drawing/2016/5/13/chartex" xmlns:cx8="http://schemas.microsoft.com/office/drawing/2016/5/14/chartex" xmlns:mc="http://schemas.openxmlformats.org/markup-compatibility/2006" xmlns:aink="http://schemas.microsoft.com/office/drawing/2016/ink" xmlns:am3d="http://schemas.microsoft.com/office/drawing/2017/model3d" xmlns:o="urn:schemas-microsoft-com:office:office" xmlns:oel="http://schemas.microsoft.com/office/2019/extlst" xmlns:r="http://schemas.openxmlformats.org/officeDocument/2006/relationships" xmlns:m="http://schemas.openxmlformats.org/officeDocument/2006/math" xmlns:v="urn:schemas-microsoft-com:vml" xmlns:wp14="http://schemas.microsoft.com/office/word/2010/wordprocessingDrawing" xmlns:wp="http://schemas.openxmlformats.org/drawingml/2006/wordprocessingDrawing" xmlns:w10="urn:schemas-microsoft-com:office:word" xmlns:w="http://schemas.openxmlformats.org/wordprocessingml/2006/main" xmlns:w14="http://schemas.microsoft.com/office/word/2010/wordml" xmlns:w15="http://schemas.microsoft.com/office/word/2012/wordml" xmlns:w16cex="http://schemas.microsoft.com/office/word/2018/wordml/cex" xmlns:w16cid="http://schemas.microsoft.com/office/word/2016/wordml/cid" xmlns:w16="http://schemas.microsoft.com/office/word/2018/wordml" xmlns:w16sdtdh="http://schemas.microsoft.com/office/word/2020/wordml/sdtdatahash" xmlns:w16se="http://schemas.microsoft.com/office/word/2015/wordml/symex" xmlns:wpg="http://schemas.microsoft.com/office/word/2010/wordprocessingGroup" xmlns:wpi="http://schemas.microsoft.com/office/word/2010/wordprocessingInk" xmlns:wne="http://schemas.microsoft.com/office/word/2006/wordml" xmlns:wps="http://schemas.microsoft.com/office/word/2010/wordprocessingShape" mc:Ignorable="w14 w15 w16se w16cid w16 w16cex w16sdtdh wp14">
+<w:endnotes xmlns:wpc="http://schemas.microsoft.com/office/word/2010/wordprocessingCanvas" xmlns:cx="http://schemas.microsoft.com/office/drawing/2014/chartex" xmlns:cx1="http://schemas.microsoft.com/office/drawing/2015/9/8/chartex" xmlns:cx2="http://schemas.microsoft.com/office/drawing/2015/10/21/chartex" xmlns:cx3="http://schemas.microsoft.com/office/drawing/2016/5/9/chartex" xmlns:cx4="http://schemas.microsoft.com/office/drawing/2016/5/10/chartex" xmlns:cx5="http://schemas.microsoft.com/office/drawing/2016/5/11/chartex" xmlns:cx6="http://schemas.microsoft.com/office/drawing/2016/5/12/chartex" xmlns:cx7="http://schemas.microsoft.com/office/drawing/2016/5/13/chartex" xmlns:cx8="http://schemas.microsoft.com/office/drawing/2016/5/14/chartex" xmlns:mc="http://schemas.openxmlformats.org/markup-compatibility/2006" xmlns:aink="http://schemas.microsoft.com/office/drawing/2016/ink" xmlns:am3d="http://schemas.microsoft.com/office/drawing/2017/model3d" xmlns:o="urn:schemas-microsoft-com:office:office" xmlns:oel="http://schemas.microsoft.com/office/2019/extlst" xmlns:r="http://schemas.openxmlformats.org/officeDocument/2006/relationships" xmlns:m="http://schemas.openxmlformats.org/officeDocument/2006/math" xmlns:v="urn:schemas-microsoft-com:vml" xmlns:wp14="http://schemas.microsoft.com/office/word/2010/wordprocessingDrawing" xmlns:wp="http://schemas.openxmlformats.org/drawingml/2006/wordprocessingDrawing" xmlns:w10="urn:schemas-microsoft-com:office:word" xmlns:w="http://schemas.openxmlformats.org/wordprocessingml/2006/main" xmlns:w14="http://schemas.microsoft.com/office/word/2010/wordml" xmlns:w15="http://schemas.microsoft.com/office/word/2012/wordml" xmlns:w16cex="http://schemas.microsoft.com/office/word/2018/wordml/cex" xmlns:w16cid="http://schemas.microsoft.com/office/word/2016/wordml/cid" xmlns:w16="http://schemas.microsoft.com/office/word/2018/wordml" xmlns:w16du="http://schemas.microsoft.com/office/word/2023/wordml/word16du" xmlns:w16sdtdh="http://schemas.microsoft.com/office/word/2020/wordml/sdtdatahash" xmlns:w16se="http://schemas.microsoft.com/office/word/2015/wordml/symex" xmlns:wpg="http://schemas.microsoft.com/office/word/2010/wordprocessingGroup" xmlns:wpi="http://schemas.microsoft.com/office/word/2010/wordprocessingInk" xmlns:wne="http://schemas.microsoft.com/office/word/2006/wordml" xmlns:wps="http://schemas.microsoft.com/office/word/2010/wordprocessingShape" mc:Ignorable="w14 w15 w16se w16cid w16 w16cex w16sdtdh w16du wp14">
   <w:endnote w:type="separator" w:id="-1">
     <w:p>
       <w:pPr>
@@ -2010,7 +3607,7 @@
 </file>
 
 <file path=word/footnotes.xml><?xml version="1.0" encoding="utf-8"?>
-<w:footnotes xmlns:wpc="http://schemas.microsoft.com/office/word/2010/wordprocessingCanvas" xmlns:cx="http://schemas.microsoft.com/office/drawing/2014/chartex" xmlns:cx1="http://schemas.microsoft.com/office/drawing/2015/9/8/chartex" xmlns:cx2="http://schemas.microsoft.com/office/drawing/2015/10/21/chartex" xmlns:cx3="http://schemas.microsoft.com/office/drawing/2016/5/9/chartex" xmlns:cx4="http://schemas.microsoft.com/office/drawing/2016/5/10/chartex" xmlns:cx5="http://schemas.microsoft.com/office/drawing/2016/5/11/chartex" xmlns:cx6="http://schemas.microsoft.com/office/drawing/2016/5/12/chartex" xmlns:cx7="http://schemas.microsoft.com/office/drawing/2016/5/13/chartex" xmlns:cx8="http://schemas.microsoft.com/office/drawing/2016/5/14/chartex" xmlns:mc="http://schemas.openxmlformats.org/markup-compatibility/2006" xmlns:aink="http://schemas.microsoft.com/office/drawing/2016/ink" xmlns:am3d="http://schemas.microsoft.com/office/drawing/2017/model3d" xmlns:o="urn:schemas-microsoft-com:office:office" xmlns:oel="http://schemas.microsoft.com/office/2019/extlst" xmlns:r="http://schemas.openxmlformats.org/officeDocument/2006/relationships" xmlns:m="http://schemas.openxmlformats.org/officeDocument/2006/math" xmlns:v="urn:schemas-microsoft-com:vml" xmlns:wp14="http://schemas.microsoft.com/office/word/2010/wordprocessingDrawing" xmlns:wp="http://schemas.openxmlformats.org/drawingml/2006/wordprocessingDrawing" xmlns:w10="urn:schemas-microsoft-com:office:word" xmlns:w="http://schemas.openxmlformats.org/wordprocessingml/2006/main" xmlns:w14="http://schemas.microsoft.com/office/word/2010/wordml" xmlns:w15="http://schemas.microsoft.com/office/word/2012/wordml" xmlns:w16cex="http://schemas.microsoft.com/office/word/2018/wordml/cex" xmlns:w16cid="http://schemas.microsoft.com/office/word/2016/wordml/cid" xmlns:w16="http://schemas.microsoft.com/office/word/2018/wordml" xmlns:w16sdtdh="http://schemas.microsoft.com/office/word/2020/wordml/sdtdatahash" xmlns:w16se="http://schemas.microsoft.com/office/word/2015/wordml/symex" xmlns:wpg="http://schemas.microsoft.com/office/word/2010/wordprocessingGroup" xmlns:wpi="http://schemas.microsoft.com/office/word/2010/wordprocessingInk" xmlns:wne="http://schemas.microsoft.com/office/word/2006/wordml" xmlns:wps="http://schemas.microsoft.com/office/word/2010/wordprocessingShape" mc:Ignorable="w14 w15 w16se w16cid w16 w16cex w16sdtdh wp14">
+<w:footnotes xmlns:wpc="http://schemas.microsoft.com/office/word/2010/wordprocessingCanvas" xmlns:cx="http://schemas.microsoft.com/office/drawing/2014/chartex" xmlns:cx1="http://schemas.microsoft.com/office/drawing/2015/9/8/chartex" xmlns:cx2="http://schemas.microsoft.com/office/drawing/2015/10/21/chartex" xmlns:cx3="http://schemas.microsoft.com/office/drawing/2016/5/9/chartex" xmlns:cx4="http://schemas.microsoft.com/office/drawing/2016/5/10/chartex" xmlns:cx5="http://schemas.microsoft.com/office/drawing/2016/5/11/chartex" xmlns:cx6="http://schemas.microsoft.com/office/drawing/2016/5/12/chartex" xmlns:cx7="http://schemas.microsoft.com/office/drawing/2016/5/13/chartex" xmlns:cx8="http://schemas.microsoft.com/office/drawing/2016/5/14/chartex" xmlns:mc="http://schemas.openxmlformats.org/markup-compatibility/2006" xmlns:aink="http://schemas.microsoft.com/office/drawing/2016/ink" xmlns:am3d="http://schemas.microsoft.com/office/drawing/2017/model3d" xmlns:o="urn:schemas-microsoft-com:office:office" xmlns:oel="http://schemas.microsoft.com/office/2019/extlst" xmlns:r="http://schemas.openxmlformats.org/officeDocument/2006/relationships" xmlns:m="http://schemas.openxmlformats.org/officeDocument/2006/math" xmlns:v="urn:schemas-microsoft-com:vml" xmlns:wp14="http://schemas.microsoft.com/office/word/2010/wordprocessingDrawing" xmlns:wp="http://schemas.openxmlformats.org/drawingml/2006/wordprocessingDrawing" xmlns:w10="urn:schemas-microsoft-com:office:word" xmlns:w="http://schemas.openxmlformats.org/wordprocessingml/2006/main" xmlns:w14="http://schemas.microsoft.com/office/word/2010/wordml" xmlns:w15="http://schemas.microsoft.com/office/word/2012/wordml" xmlns:w16cex="http://schemas.microsoft.com/office/word/2018/wordml/cex" xmlns:w16cid="http://schemas.microsoft.com/office/word/2016/wordml/cid" xmlns:w16="http://schemas.microsoft.com/office/word/2018/wordml" xmlns:w16du="http://schemas.microsoft.com/office/word/2023/wordml/word16du" xmlns:w16sdtdh="http://schemas.microsoft.com/office/word/2020/wordml/sdtdatahash" xmlns:w16se="http://schemas.microsoft.com/office/word/2015/wordml/symex" xmlns:wpg="http://schemas.microsoft.com/office/word/2010/wordprocessingGroup" xmlns:wpi="http://schemas.microsoft.com/office/word/2010/wordprocessingInk" xmlns:wne="http://schemas.microsoft.com/office/word/2006/wordml" xmlns:wps="http://schemas.microsoft.com/office/word/2010/wordprocessingShape" mc:Ignorable="w14 w15 w16se w16cid w16 w16cex w16sdtdh w16du wp14">
   <w:footnote w:type="separator" w:id="-1">
     <w:p>
       <w:pPr>
@@ -2035,7 +3632,7 @@
 </file>
 
 <file path=word/numbering.xml><?xml version="1.0" encoding="utf-8"?>
-<w:numbering xmlns:wpc="http://schemas.microsoft.com/office/word/2010/wordprocessingCanvas" xmlns:cx="http://schemas.microsoft.com/office/drawing/2014/chartex" xmlns:cx1="http://schemas.microsoft.com/office/drawing/2015/9/8/chartex" xmlns:cx2="http://schemas.microsoft.com/office/drawing/2015/10/21/chartex" xmlns:cx3="http://schemas.microsoft.com/office/drawing/2016/5/9/chartex" xmlns:cx4="http://schemas.microsoft.com/office/drawing/2016/5/10/chartex" xmlns:cx5="http://schemas.microsoft.com/office/drawing/2016/5/11/chartex" xmlns:cx6="http://schemas.microsoft.com/office/drawing/2016/5/12/chartex" xmlns:cx7="http://schemas.microsoft.com/office/drawing/2016/5/13/chartex" xmlns:cx8="http://schemas.microsoft.com/office/drawing/2016/5/14/chartex" xmlns:mc="http://schemas.openxmlformats.org/markup-compatibility/2006" xmlns:aink="http://schemas.microsoft.com/office/drawing/2016/ink" xmlns:am3d="http://schemas.microsoft.com/office/drawing/2017/model3d" xmlns:o="urn:schemas-microsoft-com:office:office" xmlns:oel="http://schemas.microsoft.com/office/2019/extlst" xmlns:r="http://schemas.openxmlformats.org/officeDocument/2006/relationships" xmlns:m="http://schemas.openxmlformats.org/officeDocument/2006/math" xmlns:v="urn:schemas-microsoft-com:vml" xmlns:wp14="http://schemas.microsoft.com/office/word/2010/wordprocessingDrawing" xmlns:wp="http://schemas.openxmlformats.org/drawingml/2006/wordprocessingDrawing" xmlns:w10="urn:schemas-microsoft-com:office:word" xmlns:w="http://schemas.openxmlformats.org/wordprocessingml/2006/main" xmlns:w14="http://schemas.microsoft.com/office/word/2010/wordml" xmlns:w15="http://schemas.microsoft.com/office/word/2012/wordml" xmlns:w16cex="http://schemas.microsoft.com/office/word/2018/wordml/cex" xmlns:w16cid="http://schemas.microsoft.com/office/word/2016/wordml/cid" xmlns:w16="http://schemas.microsoft.com/office/word/2018/wordml" xmlns:w16sdtdh="http://schemas.microsoft.com/office/word/2020/wordml/sdtdatahash" xmlns:w16se="http://schemas.microsoft.com/office/word/2015/wordml/symex" xmlns:wpg="http://schemas.microsoft.com/office/word/2010/wordprocessingGroup" xmlns:wpi="http://schemas.microsoft.com/office/word/2010/wordprocessingInk" xmlns:wne="http://schemas.microsoft.com/office/word/2006/wordml" xmlns:wps="http://schemas.microsoft.com/office/word/2010/wordprocessingShape" mc:Ignorable="w14 w15 w16se w16cid w16 w16cex w16sdtdh wp14">
+<w:numbering xmlns:wpc="http://schemas.microsoft.com/office/word/2010/wordprocessingCanvas" xmlns:cx="http://schemas.microsoft.com/office/drawing/2014/chartex" xmlns:cx1="http://schemas.microsoft.com/office/drawing/2015/9/8/chartex" xmlns:cx2="http://schemas.microsoft.com/office/drawing/2015/10/21/chartex" xmlns:cx3="http://schemas.microsoft.com/office/drawing/2016/5/9/chartex" xmlns:cx4="http://schemas.microsoft.com/office/drawing/2016/5/10/chartex" xmlns:cx5="http://schemas.microsoft.com/office/drawing/2016/5/11/chartex" xmlns:cx6="http://schemas.microsoft.com/office/drawing/2016/5/12/chartex" xmlns:cx7="http://schemas.microsoft.com/office/drawing/2016/5/13/chartex" xmlns:cx8="http://schemas.microsoft.com/office/drawing/2016/5/14/chartex" xmlns:mc="http://schemas.openxmlformats.org/markup-compatibility/2006" xmlns:aink="http://schemas.microsoft.com/office/drawing/2016/ink" xmlns:am3d="http://schemas.microsoft.com/office/drawing/2017/model3d" xmlns:o="urn:schemas-microsoft-com:office:office" xmlns:oel="http://schemas.microsoft.com/office/2019/extlst" xmlns:r="http://schemas.openxmlformats.org/officeDocument/2006/relationships" xmlns:m="http://schemas.openxmlformats.org/officeDocument/2006/math" xmlns:v="urn:schemas-microsoft-com:vml" xmlns:wp14="http://schemas.microsoft.com/office/word/2010/wordprocessingDrawing" xmlns:wp="http://schemas.openxmlformats.org/drawingml/2006/wordprocessingDrawing" xmlns:w10="urn:schemas-microsoft-com:office:word" xmlns:w="http://schemas.openxmlformats.org/wordprocessingml/2006/main" xmlns:w14="http://schemas.microsoft.com/office/word/2010/wordml" xmlns:w15="http://schemas.microsoft.com/office/word/2012/wordml" xmlns:w16cex="http://schemas.microsoft.com/office/word/2018/wordml/cex" xmlns:w16cid="http://schemas.microsoft.com/office/word/2016/wordml/cid" xmlns:w16="http://schemas.microsoft.com/office/word/2018/wordml" xmlns:w16du="http://schemas.microsoft.com/office/word/2023/wordml/word16du" xmlns:w16sdtdh="http://schemas.microsoft.com/office/word/2020/wordml/sdtdatahash" xmlns:w16se="http://schemas.microsoft.com/office/word/2015/wordml/symex" xmlns:wpg="http://schemas.microsoft.com/office/word/2010/wordprocessingGroup" xmlns:wpi="http://schemas.microsoft.com/office/word/2010/wordprocessingInk" xmlns:wne="http://schemas.microsoft.com/office/word/2006/wordml" xmlns:wps="http://schemas.microsoft.com/office/word/2010/wordprocessingShape" mc:Ignorable="w14 w15 w16se w16cid w16 w16cex w16sdtdh w16du wp14">
   <w:abstractNum w:abstractNumId="0" w15:restartNumberingAfterBreak="0">
     <w:nsid w:val="FFFFFF89"/>
     <w:multiLevelType w:val="singleLevel"/>
@@ -2513,6 +4110,118 @@
     </w:lvl>
   </w:abstractNum>
   <w:abstractNum w:abstractNumId="5" w15:restartNumberingAfterBreak="0">
+    <w:nsid w:val="741525E8"/>
+    <w:multiLevelType w:val="hybridMultilevel"/>
+    <w:tmpl w:val="C212B1A2"/>
+    <w:lvl w:ilvl="0" w:tplc="17B01158">
+      <w:numFmt w:val="bullet"/>
+      <w:lvlText w:val="-"/>
+      <w:lvlJc w:val="left"/>
+      <w:pPr>
+        <w:ind w:left="720" w:hanging="360"/>
+      </w:pPr>
+      <w:rPr>
+        <w:rFonts w:ascii="Calibri" w:eastAsiaTheme="minorHAnsi" w:hAnsi="Calibri" w:cs="Calibri" w:hint="default"/>
+      </w:rPr>
+    </w:lvl>
+    <w:lvl w:ilvl="1" w:tplc="0C0A0003" w:tentative="1">
+      <w:start w:val="1"/>
+      <w:numFmt w:val="bullet"/>
+      <w:lvlText w:val="o"/>
+      <w:lvlJc w:val="left"/>
+      <w:pPr>
+        <w:ind w:left="1440" w:hanging="360"/>
+      </w:pPr>
+      <w:rPr>
+        <w:rFonts w:ascii="Courier New" w:hAnsi="Courier New" w:cs="Courier New" w:hint="default"/>
+      </w:rPr>
+    </w:lvl>
+    <w:lvl w:ilvl="2" w:tplc="0C0A0005" w:tentative="1">
+      <w:start w:val="1"/>
+      <w:numFmt w:val="bullet"/>
+      <w:lvlText w:val=""/>
+      <w:lvlJc w:val="left"/>
+      <w:pPr>
+        <w:ind w:left="2160" w:hanging="360"/>
+      </w:pPr>
+      <w:rPr>
+        <w:rFonts w:ascii="Wingdings" w:hAnsi="Wingdings" w:hint="default"/>
+      </w:rPr>
+    </w:lvl>
+    <w:lvl w:ilvl="3" w:tplc="0C0A0001" w:tentative="1">
+      <w:start w:val="1"/>
+      <w:numFmt w:val="bullet"/>
+      <w:lvlText w:val=""/>
+      <w:lvlJc w:val="left"/>
+      <w:pPr>
+        <w:ind w:left="2880" w:hanging="360"/>
+      </w:pPr>
+      <w:rPr>
+        <w:rFonts w:ascii="Symbol" w:hAnsi="Symbol" w:hint="default"/>
+      </w:rPr>
+    </w:lvl>
+    <w:lvl w:ilvl="4" w:tplc="0C0A0003" w:tentative="1">
+      <w:start w:val="1"/>
+      <w:numFmt w:val="bullet"/>
+      <w:lvlText w:val="o"/>
+      <w:lvlJc w:val="left"/>
+      <w:pPr>
+        <w:ind w:left="3600" w:hanging="360"/>
+      </w:pPr>
+      <w:rPr>
+        <w:rFonts w:ascii="Courier New" w:hAnsi="Courier New" w:cs="Courier New" w:hint="default"/>
+      </w:rPr>
+    </w:lvl>
+    <w:lvl w:ilvl="5" w:tplc="0C0A0005" w:tentative="1">
+      <w:start w:val="1"/>
+      <w:numFmt w:val="bullet"/>
+      <w:lvlText w:val=""/>
+      <w:lvlJc w:val="left"/>
+      <w:pPr>
+        <w:ind w:left="4320" w:hanging="360"/>
+      </w:pPr>
+      <w:rPr>
+        <w:rFonts w:ascii="Wingdings" w:hAnsi="Wingdings" w:hint="default"/>
+      </w:rPr>
+    </w:lvl>
+    <w:lvl w:ilvl="6" w:tplc="0C0A0001" w:tentative="1">
+      <w:start w:val="1"/>
+      <w:numFmt w:val="bullet"/>
+      <w:lvlText w:val=""/>
+      <w:lvlJc w:val="left"/>
+      <w:pPr>
+        <w:ind w:left="5040" w:hanging="360"/>
+      </w:pPr>
+      <w:rPr>
+        <w:rFonts w:ascii="Symbol" w:hAnsi="Symbol" w:hint="default"/>
+      </w:rPr>
+    </w:lvl>
+    <w:lvl w:ilvl="7" w:tplc="0C0A0003" w:tentative="1">
+      <w:start w:val="1"/>
+      <w:numFmt w:val="bullet"/>
+      <w:lvlText w:val="o"/>
+      <w:lvlJc w:val="left"/>
+      <w:pPr>
+        <w:ind w:left="5760" w:hanging="360"/>
+      </w:pPr>
+      <w:rPr>
+        <w:rFonts w:ascii="Courier New" w:hAnsi="Courier New" w:cs="Courier New" w:hint="default"/>
+      </w:rPr>
+    </w:lvl>
+    <w:lvl w:ilvl="8" w:tplc="0C0A0005" w:tentative="1">
+      <w:start w:val="1"/>
+      <w:numFmt w:val="bullet"/>
+      <w:lvlText w:val=""/>
+      <w:lvlJc w:val="left"/>
+      <w:pPr>
+        <w:ind w:left="6480" w:hanging="360"/>
+      </w:pPr>
+      <w:rPr>
+        <w:rFonts w:ascii="Wingdings" w:hAnsi="Wingdings" w:hint="default"/>
+      </w:rPr>
+    </w:lvl>
+  </w:abstractNum>
+  <w:abstractNum w:abstractNumId="6" w15:restartNumberingAfterBreak="0">
     <w:nsid w:val="76FE4A01"/>
     <w:multiLevelType w:val="hybridMultilevel"/>
     <w:tmpl w:val="740E9E8C"/>
@@ -2629,7 +4338,7 @@
     <w:abstractNumId w:val="3"/>
   </w:num>
   <w:num w:numId="2" w16cid:durableId="1205756376">
-    <w:abstractNumId w:val="5"/>
+    <w:abstractNumId w:val="6"/>
   </w:num>
   <w:num w:numId="3" w16cid:durableId="685641533">
     <w:abstractNumId w:val="4"/>
@@ -2643,11 +4352,14 @@
   <w:num w:numId="6" w16cid:durableId="543253393">
     <w:abstractNumId w:val="2"/>
   </w:num>
+  <w:num w:numId="7" w16cid:durableId="379519509">
+    <w:abstractNumId w:val="5"/>
+  </w:num>
 </w:numbering>
 </file>
 
 <file path=word/styles.xml><?xml version="1.0" encoding="utf-8"?>
-<w:styles xmlns:mc="http://schemas.openxmlformats.org/markup-compatibility/2006" xmlns:r="http://schemas.openxmlformats.org/officeDocument/2006/relationships" xmlns:w="http://schemas.openxmlformats.org/wordprocessingml/2006/main" xmlns:w14="http://schemas.microsoft.com/office/word/2010/wordml" xmlns:w15="http://schemas.microsoft.com/office/word/2012/wordml" xmlns:w16cex="http://schemas.microsoft.com/office/word/2018/wordml/cex" xmlns:w16cid="http://schemas.microsoft.com/office/word/2016/wordml/cid" xmlns:w16="http://schemas.microsoft.com/office/word/2018/wordml" xmlns:w16sdtdh="http://schemas.microsoft.com/office/word/2020/wordml/sdtdatahash" xmlns:w16se="http://schemas.microsoft.com/office/word/2015/wordml/symex" mc:Ignorable="w14 w15 w16se w16cid w16 w16cex w16sdtdh">
+<w:styles xmlns:mc="http://schemas.openxmlformats.org/markup-compatibility/2006" xmlns:r="http://schemas.openxmlformats.org/officeDocument/2006/relationships" xmlns:w="http://schemas.openxmlformats.org/wordprocessingml/2006/main" xmlns:w14="http://schemas.microsoft.com/office/word/2010/wordml" xmlns:w15="http://schemas.microsoft.com/office/word/2012/wordml" xmlns:w16cex="http://schemas.microsoft.com/office/word/2018/wordml/cex" xmlns:w16cid="http://schemas.microsoft.com/office/word/2016/wordml/cid" xmlns:w16="http://schemas.microsoft.com/office/word/2018/wordml" xmlns:w16du="http://schemas.microsoft.com/office/word/2023/wordml/word16du" xmlns:w16sdtdh="http://schemas.microsoft.com/office/word/2020/wordml/sdtdatahash" xmlns:w16se="http://schemas.microsoft.com/office/word/2015/wordml/symex" mc:Ignorable="w14 w15 w16se w16cid w16 w16cex w16sdtdh w16du">
   <w:docDefaults>
     <w:rPrDefault>
       <w:rPr>
@@ -3777,6 +5489,23 @@
       <w:szCs w:val="20"/>
     </w:rPr>
   </w:style>
+  <w:style w:type="paragraph" w:styleId="NormalWeb">
+    <w:name w:val="Normal (Web)"/>
+    <w:basedOn w:val="Normal"/>
+    <w:uiPriority w:val="99"/>
+    <w:unhideWhenUsed/>
+    <w:rsid w:val="00F12C6D"/>
+    <w:pPr>
+      <w:spacing w:before="100" w:beforeAutospacing="1" w:after="100" w:afterAutospacing="1" w:line="240" w:lineRule="auto"/>
+    </w:pPr>
+    <w:rPr>
+      <w:rFonts w:ascii="Times New Roman" w:eastAsia="Times New Roman" w:hAnsi="Times New Roman" w:cs="Times New Roman"/>
+      <w:color w:val="auto"/>
+      <w:sz w:val="24"/>
+      <w:szCs w:val="24"/>
+      <w:lang w:eastAsia="es-ES"/>
+    </w:rPr>
+  </w:style>
 </w:styles>
 </file>
 
@@ -3982,6 +5711,10 @@
 </file>
 
 <file path=customXml/item1.xml><?xml version="1.0" encoding="utf-8"?>
+<b:Sources xmlns:b="http://schemas.openxmlformats.org/officeDocument/2006/bibliography" xmlns="http://schemas.openxmlformats.org/officeDocument/2006/bibliography" SelectedStyle="\TURABIAN.XSL" StyleName="Turabian" Version="6"/>
+</file>
+
+<file path=customXml/item2.xml><?xml version="1.0" encoding="utf-8"?>
 <ct:contentTypeSchema xmlns:ct="http://schemas.microsoft.com/office/2006/metadata/contentType" xmlns:ma="http://schemas.microsoft.com/office/2006/metadata/properties/metaAttributes" ct:_="" ma:_="" ma:contentTypeName="Document" ma:contentTypeID="0x01010079F111ED35F8CC479449609E8A0923A6" ma:contentTypeVersion="12" ma:contentTypeDescription="Create a new document." ma:contentTypeScope="" ma:versionID="426e97fa315356fffbdcd9876fe988c2">
   <xsd:schema xmlns:xsd="http://www.w3.org/2001/XMLSchema" xmlns:xs="http://www.w3.org/2001/XMLSchema" xmlns:p="http://schemas.microsoft.com/office/2006/metadata/properties" xmlns:ns2="71af3243-3dd4-4a8d-8c0d-dd76da1f02a5" xmlns:ns3="16c05727-aa75-4e4a-9b5f-8a80a1165891" targetNamespace="http://schemas.microsoft.com/office/2006/metadata/properties" ma:root="true" ma:fieldsID="14b8f0def80e6d70ce3def20c90759ae" ns2:_="" ns3:_="">
     <xsd:import namespace="71af3243-3dd4-4a8d-8c0d-dd76da1f02a5"/>
@@ -4202,11 +5935,16 @@
 </ct:contentTypeSchema>
 </file>
 
-<file path=customXml/item2.xml><?xml version="1.0" encoding="utf-8"?>
-<b:Sources xmlns:b="http://schemas.openxmlformats.org/officeDocument/2006/bibliography" xmlns="http://schemas.openxmlformats.org/officeDocument/2006/bibliography" SelectedStyle="\TURABIAN.XSL" StyleName="Turabian" Version="6"/>
+<file path=customXml/item3.xml><?xml version="1.0" encoding="utf-8"?>
+<?mso-contentType ?>
+<FormTemplates xmlns="http://schemas.microsoft.com/sharepoint/v3/contenttype/forms">
+  <Display>DocumentLibraryForm</Display>
+  <Edit>DocumentLibraryForm</Edit>
+  <New>DocumentLibraryForm</New>
+</FormTemplates>
 </file>
 
-<file path=customXml/item3.xml><?xml version="1.0" encoding="utf-8"?>
+<file path=customXml/item4.xml><?xml version="1.0" encoding="utf-8"?>
 <p:properties xmlns:p="http://schemas.microsoft.com/office/2006/metadata/properties" xmlns:xsi="http://www.w3.org/2001/XMLSchema-instance" xmlns:pc="http://schemas.microsoft.com/office/infopath/2007/PartnerControls">
   <documentManagement>
     <Status xmlns="71af3243-3dd4-4a8d-8c0d-dd76da1f02a5">Not started</Status>
@@ -4215,16 +5953,15 @@
 </p:properties>
 </file>
 
-<file path=customXml/item4.xml><?xml version="1.0" encoding="utf-8"?>
-<?mso-contentType ?>
-<FormTemplates xmlns="http://schemas.microsoft.com/sharepoint/v3/contenttype/forms">
-  <Display>DocumentLibraryForm</Display>
-  <Edit>DocumentLibraryForm</Edit>
-  <New>DocumentLibraryForm</New>
-</FormTemplates>
+<file path=customXml/itemProps1.xml><?xml version="1.0" encoding="utf-8"?>
+<ds:datastoreItem xmlns:ds="http://schemas.openxmlformats.org/officeDocument/2006/customXml" ds:itemID="{DDFD2183-E5C6-41AB-B475-FEC325927D60}">
+  <ds:schemaRefs>
+    <ds:schemaRef ds:uri="http://schemas.openxmlformats.org/officeDocument/2006/bibliography"/>
+  </ds:schemaRefs>
+</ds:datastoreItem>
 </file>
 
-<file path=customXml/itemProps1.xml><?xml version="1.0" encoding="utf-8"?>
+<file path=customXml/itemProps2.xml><?xml version="1.0" encoding="utf-8"?>
 <ds:datastoreItem xmlns:ds="http://schemas.openxmlformats.org/officeDocument/2006/customXml" ds:itemID="{C9086043-D45D-406A-9F14-16186BC2F35B}">
   <ds:schemaRefs>
     <ds:schemaRef ds:uri="http://schemas.microsoft.com/office/2006/metadata/contentType"/>
@@ -4243,15 +5980,15 @@
 </ds:datastoreItem>
 </file>
 
-<file path=customXml/itemProps2.xml><?xml version="1.0" encoding="utf-8"?>
-<ds:datastoreItem xmlns:ds="http://schemas.openxmlformats.org/officeDocument/2006/customXml" ds:itemID="{DDFD2183-E5C6-41AB-B475-FEC325927D60}">
+<file path=customXml/itemProps3.xml><?xml version="1.0" encoding="utf-8"?>
+<ds:datastoreItem xmlns:ds="http://schemas.openxmlformats.org/officeDocument/2006/customXml" ds:itemID="{444753A9-7506-4DF0-8436-029231F1843F}">
   <ds:schemaRefs>
-    <ds:schemaRef ds:uri="http://schemas.openxmlformats.org/officeDocument/2006/bibliography"/>
+    <ds:schemaRef ds:uri="http://schemas.microsoft.com/sharepoint/v3/contenttype/forms"/>
   </ds:schemaRefs>
 </ds:datastoreItem>
 </file>
 
-<file path=customXml/itemProps3.xml><?xml version="1.0" encoding="utf-8"?>
+<file path=customXml/itemProps4.xml><?xml version="1.0" encoding="utf-8"?>
 <ds:datastoreItem xmlns:ds="http://schemas.openxmlformats.org/officeDocument/2006/customXml" ds:itemID="{9635B084-AF06-459E-9FF3-A8531B9F619E}">
   <ds:schemaRefs>
     <ds:schemaRef ds:uri="http://schemas.microsoft.com/office/2006/metadata/properties"/>
@@ -4259,12 +5996,4 @@
     <ds:schemaRef ds:uri="71af3243-3dd4-4a8d-8c0d-dd76da1f02a5"/>
   </ds:schemaRefs>
 </ds:datastoreItem>
-</file>
-
-<file path=customXml/itemProps4.xml><?xml version="1.0" encoding="utf-8"?>
-<ds:datastoreItem xmlns:ds="http://schemas.openxmlformats.org/officeDocument/2006/customXml" ds:itemID="{444753A9-7506-4DF0-8436-029231F1843F}">
-  <ds:schemaRefs>
-    <ds:schemaRef ds:uri="http://schemas.microsoft.com/sharepoint/v3/contenttype/forms"/>
-  </ds:schemaRefs>
-</ds:datastoreItem>
 </file>
</xml_diff>

<commit_message>
Añadida documentacion pantalla de puntuacion
</commit_message>
<xml_diff>
--- a/Practicas/Practica 1 - Documentacion/Practica 1 - Documentacion.docx
+++ b/Practicas/Practica 1 - Documentacion/Practica 1 - Documentacion.docx
@@ -3072,8 +3072,24 @@
         <w:jc w:val="both"/>
       </w:pPr>
       <w:r>
-        <w:t>ADASDASDASD</w:t>
-      </w:r>
+        <w:t>En esta pantalla, se mostrarán las 10 primeras puntuaciones de los jugadores basadas en el tiempo que han tardado en completar el juego y la puntuación conseguida por matar enemigos. Si el jugador es capaz de conseguir una puntuación mayor que alguna de ellas, podrá introducir su nombre y aparecerá en dicha tabla</w:t>
+      </w:r>
+      <w:r>
+        <w:t>.</w:t>
+      </w:r>
+    </w:p>
+    <w:p>
+      <w:pPr>
+        <w:jc w:val="both"/>
+      </w:pPr>
+      <w:r>
+        <w:t>Su implementación se basa en el uso de objetos UI de Unity, text objects e images objects.</w:t>
+      </w:r>
+    </w:p>
+    <w:p>
+      <w:pPr>
+        <w:jc w:val="both"/>
+      </w:pPr>
     </w:p>
     <w:p>
       <w:pPr>

</xml_diff>